<commit_message>
adicionando ajustes no codigo e observacoes
</commit_message>
<xml_diff>
--- a/Testes/Document 1.docx
+++ b/Testes/Document 1.docx
@@ -3644,7 +3644,6 @@
         </w:rPr>
         <w:t xml:space="preserve"> </w:t>
       </w:r>
-      <w:proofErr w:type="spellStart"/>
       <w:r>
         <w:rPr>
           <w:rFonts w:ascii="Arial" w:hAnsi="Arial" w:eastAsia="Arial" w:cs="Arial"/>
@@ -3659,54 +3658,22 @@
           <w:u w:val="single"/>
           <w:lang w:val="pt-BR"/>
         </w:rPr>
-        <w:t>TesteCondenacaoCumplices</w:t>
-      </w:r>
-      <w:proofErr w:type="spellEnd"/>
-      <w:r>
-        <w:rPr>
-          <w:rFonts w:ascii="Arial" w:hAnsi="Arial" w:eastAsia="Arial" w:cs="Arial"/>
-          <w:b w:val="0"/>
-          <w:bCs w:val="0"/>
-          <w:i w:val="0"/>
-          <w:iCs w:val="0"/>
-          <w:noProof w:val="0"/>
-          <w:color w:val="000000" w:themeColor="text1" w:themeTint="FF" w:themeShade="FF"/>
-          <w:sz w:val="28"/>
-          <w:szCs w:val="28"/>
-          <w:u w:val="single"/>
-          <w:lang w:val="pt-BR"/>
-        </w:rPr>
-        <w:t>()</w:t>
-      </w:r>
-      <w:r>
-        <w:rPr>
-          <w:rFonts w:ascii="Arial" w:hAnsi="Arial" w:eastAsia="Arial" w:cs="Arial"/>
-          <w:b w:val="0"/>
-          <w:bCs w:val="0"/>
-          <w:i w:val="0"/>
-          <w:iCs w:val="0"/>
-          <w:noProof w:val="0"/>
-          <w:color w:val="000000" w:themeColor="text1" w:themeTint="FF" w:themeShade="FF"/>
-          <w:sz w:val="28"/>
-          <w:szCs w:val="28"/>
-          <w:lang w:val="pt-BR"/>
-        </w:rPr>
-        <w:t xml:space="preserve"> </w:t>
-      </w:r>
-      <w:r>
-        <w:rPr>
-          <w:rFonts w:ascii="Arial" w:hAnsi="Arial" w:eastAsia="Arial" w:cs="Arial"/>
-          <w:b w:val="0"/>
-          <w:bCs w:val="0"/>
-          <w:i w:val="0"/>
-          <w:iCs w:val="0"/>
-          <w:noProof w:val="0"/>
-          <w:color w:val="000000" w:themeColor="text1" w:themeTint="FF" w:themeShade="FF"/>
-          <w:sz w:val="28"/>
-          <w:szCs w:val="28"/>
-          <w:lang w:val="pt-BR"/>
-        </w:rPr>
-        <w:t>{</w:t>
+        <w:t>TesteCondenacaoInocente()</w:t>
+      </w:r>
+      <w:r>
+        <w:rPr>
+          <w:rFonts w:ascii="Arial" w:hAnsi="Arial" w:eastAsia="Arial" w:cs="Arial"/>
+          <w:b w:val="0"/>
+          <w:bCs w:val="0"/>
+          <w:i w:val="0"/>
+          <w:iCs w:val="0"/>
+          <w:noProof w:val="0"/>
+          <w:color w:val="000000" w:themeColor="text1" w:themeTint="FF" w:themeShade="FF"/>
+          <w:sz w:val="28"/>
+          <w:szCs w:val="28"/>
+          <w:lang w:val="pt-BR"/>
+        </w:rPr>
+        <w:t xml:space="preserve"> {</w:t>
       </w:r>
     </w:p>
     <w:p>
@@ -4999,8 +4966,1610 @@
           <w:sz w:val="28"/>
           <w:szCs w:val="28"/>
         </w:rPr>
-        <w:t xml:space="preserve"> deveriam ser do tipo String</w:t>
-      </w:r>
+        <w:t xml:space="preserve"> deveriam ser do tipo </w:t>
+      </w:r>
+      <w:proofErr w:type="spellStart"/>
+      <w:r>
+        <w:rPr>
+          <w:rFonts w:ascii="Arial" w:hAnsi="Arial" w:eastAsia="Arial" w:cs="Arial"/>
+          <w:color w:val="000000" w:themeColor="text1" w:themeTint="FF" w:themeShade="FF"/>
+          <w:sz w:val="28"/>
+          <w:szCs w:val="28"/>
+        </w:rPr>
+        <w:t>String</w:t>
+      </w:r>
+      <w:proofErr w:type="spellEnd"/>
+    </w:p>
+    <w:p>
+      <w:pPr>
+        <w:pStyle w:val="Normal"/>
+        <w:rPr>
+          <w:rFonts w:ascii="Arial" w:hAnsi="Arial" w:eastAsia="Arial" w:cs="Arial"/>
+          <w:color w:val="000000" w:themeColor="text1" w:themeTint="FF" w:themeShade="FF"/>
+          <w:sz w:val="28"/>
+          <w:szCs w:val="28"/>
+        </w:rPr>
+      </w:pPr>
+    </w:p>
+    <w:p>
+      <w:pPr>
+        <w:pStyle w:val="Normal"/>
+        <w:rPr>
+          <w:rFonts w:ascii="Arial" w:hAnsi="Arial" w:eastAsia="Arial" w:cs="Arial"/>
+          <w:color w:val="000000" w:themeColor="text1" w:themeTint="FF" w:themeShade="FF"/>
+          <w:sz w:val="28"/>
+          <w:szCs w:val="28"/>
+        </w:rPr>
+      </w:pPr>
+    </w:p>
+    <w:p>
+      <w:pPr>
+        <w:pStyle w:val="Normal"/>
+        <w:rPr>
+          <w:rFonts w:ascii="Arial" w:hAnsi="Arial" w:eastAsia="Arial" w:cs="Arial"/>
+          <w:color w:val="000000" w:themeColor="text1" w:themeTint="FF" w:themeShade="FF"/>
+          <w:sz w:val="28"/>
+          <w:szCs w:val="28"/>
+        </w:rPr>
+      </w:pPr>
+    </w:p>
+    <w:p>
+      <w:pPr>
+        <w:pStyle w:val="Normal"/>
+        <w:rPr>
+          <w:rFonts w:ascii="Arial" w:hAnsi="Arial" w:eastAsia="Arial" w:cs="Arial"/>
+          <w:color w:val="000000" w:themeColor="text1" w:themeTint="FF" w:themeShade="FF"/>
+          <w:sz w:val="28"/>
+          <w:szCs w:val="28"/>
+        </w:rPr>
+      </w:pPr>
+      <w:r>
+        <w:rPr>
+          <w:rFonts w:ascii="Arial" w:hAnsi="Arial" w:eastAsia="Arial" w:cs="Arial"/>
+          <w:color w:val="000000" w:themeColor="text1" w:themeTint="FF" w:themeShade="FF"/>
+          <w:sz w:val="28"/>
+          <w:szCs w:val="28"/>
+        </w:rPr>
+        <w:t xml:space="preserve">Realizando ajustes no código: </w:t>
+      </w:r>
+    </w:p>
+    <w:p>
+      <w:r>
+        <w:rPr>
+          <w:rFonts w:ascii="Times New Roman" w:hAnsi="Times New Roman" w:eastAsia="Times New Roman" w:cs="Times New Roman"/>
+          <w:b w:val="0"/>
+          <w:bCs w:val="0"/>
+          <w:i w:val="0"/>
+          <w:iCs w:val="0"/>
+          <w:noProof w:val="0"/>
+          <w:color w:val="000000" w:themeColor="text1" w:themeTint="FF" w:themeShade="FF"/>
+          <w:sz w:val="28"/>
+          <w:szCs w:val="28"/>
+          <w:lang w:val="pt-BR"/>
+        </w:rPr>
+        <w:t>public class JulgamentoPrisioneiro {</w:t>
+      </w:r>
+    </w:p>
+    <w:p>
+      <w:r>
+        <w:rPr>
+          <w:rFonts w:ascii="Times New Roman" w:hAnsi="Times New Roman" w:eastAsia="Times New Roman" w:cs="Times New Roman"/>
+          <w:b w:val="0"/>
+          <w:bCs w:val="0"/>
+          <w:i w:val="0"/>
+          <w:iCs w:val="0"/>
+          <w:noProof w:val="0"/>
+          <w:color w:val="000000" w:themeColor="text1" w:themeTint="FF" w:themeShade="FF"/>
+          <w:sz w:val="28"/>
+          <w:szCs w:val="28"/>
+          <w:lang w:val="pt-BR"/>
+        </w:rPr>
+        <w:t>private int PENA_INOCENCIA = 13;</w:t>
+      </w:r>
+    </w:p>
+    <w:p>
+      <w:r>
+        <w:rPr>
+          <w:rFonts w:ascii="Times New Roman" w:hAnsi="Times New Roman" w:eastAsia="Times New Roman" w:cs="Times New Roman"/>
+          <w:b w:val="0"/>
+          <w:bCs w:val="0"/>
+          <w:i w:val="0"/>
+          <w:iCs w:val="0"/>
+          <w:noProof w:val="0"/>
+          <w:color w:val="000000" w:themeColor="text1" w:themeTint="FF" w:themeShade="FF"/>
+          <w:sz w:val="28"/>
+          <w:szCs w:val="28"/>
+          <w:lang w:val="pt-BR"/>
+        </w:rPr>
+        <w:t>private int PENA_CONDENACAO_MUTUA = 15;</w:t>
+      </w:r>
+    </w:p>
+    <w:p>
+      <w:r>
+        <w:rPr>
+          <w:rFonts w:ascii="Times New Roman" w:hAnsi="Times New Roman" w:eastAsia="Times New Roman" w:cs="Times New Roman"/>
+          <w:b w:val="0"/>
+          <w:bCs w:val="0"/>
+          <w:i w:val="0"/>
+          <w:iCs w:val="0"/>
+          <w:noProof w:val="0"/>
+          <w:color w:val="000000" w:themeColor="text1" w:themeTint="FF" w:themeShade="FF"/>
+          <w:sz w:val="28"/>
+          <w:szCs w:val="28"/>
+          <w:lang w:val="pt-BR"/>
+        </w:rPr>
+        <w:t>private int PENA_CONDENACAO_INDIVIDUAL = 10;</w:t>
+      </w:r>
+    </w:p>
+    <w:p>
+      <w:r>
+        <w:rPr>
+          <w:rFonts w:ascii="Times New Roman" w:hAnsi="Times New Roman" w:eastAsia="Times New Roman" w:cs="Times New Roman"/>
+          <w:b w:val="0"/>
+          <w:bCs w:val="0"/>
+          <w:i w:val="0"/>
+          <w:iCs w:val="0"/>
+          <w:noProof w:val="0"/>
+          <w:color w:val="000000" w:themeColor="text1" w:themeTint="FF" w:themeShade="FF"/>
+          <w:sz w:val="28"/>
+          <w:szCs w:val="28"/>
+          <w:lang w:val="pt-BR"/>
+        </w:rPr>
+        <w:t>private int PENA_CONDENACAO_CUMPLICES = 11;</w:t>
+      </w:r>
+    </w:p>
+    <w:p>
+      <w:proofErr w:type="spellStart"/>
+      <w:r>
+        <w:rPr>
+          <w:rFonts w:ascii="Times New Roman" w:hAnsi="Times New Roman" w:eastAsia="Times New Roman" w:cs="Times New Roman"/>
+          <w:b w:val="0"/>
+          <w:bCs w:val="0"/>
+          <w:i w:val="0"/>
+          <w:iCs w:val="0"/>
+          <w:noProof w:val="0"/>
+          <w:color w:val="000000" w:themeColor="text1" w:themeTint="FF" w:themeShade="FF"/>
+          <w:sz w:val="28"/>
+          <w:szCs w:val="28"/>
+          <w:lang w:val="pt-BR"/>
+        </w:rPr>
+        <w:t>public</w:t>
+      </w:r>
+      <w:proofErr w:type="spellEnd"/>
+      <w:r>
+        <w:rPr>
+          <w:rFonts w:ascii="Times New Roman" w:hAnsi="Times New Roman" w:eastAsia="Times New Roman" w:cs="Times New Roman"/>
+          <w:b w:val="0"/>
+          <w:bCs w:val="0"/>
+          <w:i w:val="0"/>
+          <w:iCs w:val="0"/>
+          <w:noProof w:val="0"/>
+          <w:color w:val="000000" w:themeColor="text1" w:themeTint="FF" w:themeShade="FF"/>
+          <w:sz w:val="28"/>
+          <w:szCs w:val="28"/>
+          <w:lang w:val="pt-BR"/>
+        </w:rPr>
+        <w:t xml:space="preserve"> </w:t>
+      </w:r>
+      <w:proofErr w:type="spellStart"/>
+      <w:r>
+        <w:rPr>
+          <w:rFonts w:ascii="Times New Roman" w:hAnsi="Times New Roman" w:eastAsia="Times New Roman" w:cs="Times New Roman"/>
+          <w:b w:val="0"/>
+          <w:bCs w:val="0"/>
+          <w:i w:val="0"/>
+          <w:iCs w:val="0"/>
+          <w:noProof w:val="0"/>
+          <w:color w:val="000000" w:themeColor="text1" w:themeTint="FF" w:themeShade="FF"/>
+          <w:sz w:val="28"/>
+          <w:szCs w:val="28"/>
+          <w:lang w:val="pt-BR"/>
+        </w:rPr>
+        <w:t>int</w:t>
+      </w:r>
+      <w:proofErr w:type="spellEnd"/>
+      <w:r>
+        <w:rPr>
+          <w:rFonts w:ascii="Times New Roman" w:hAnsi="Times New Roman" w:eastAsia="Times New Roman" w:cs="Times New Roman"/>
+          <w:b w:val="0"/>
+          <w:bCs w:val="0"/>
+          <w:i w:val="0"/>
+          <w:iCs w:val="0"/>
+          <w:noProof w:val="0"/>
+          <w:color w:val="000000" w:themeColor="text1" w:themeTint="FF" w:themeShade="FF"/>
+          <w:sz w:val="28"/>
+          <w:szCs w:val="28"/>
+          <w:lang w:val="pt-BR"/>
+        </w:rPr>
+        <w:t xml:space="preserve"> </w:t>
+      </w:r>
+      <w:proofErr w:type="spellStart"/>
+      <w:r>
+        <w:rPr>
+          <w:rFonts w:ascii="Times New Roman" w:hAnsi="Times New Roman" w:eastAsia="Times New Roman" w:cs="Times New Roman"/>
+          <w:b w:val="0"/>
+          <w:bCs w:val="0"/>
+          <w:i w:val="0"/>
+          <w:iCs w:val="0"/>
+          <w:noProof w:val="0"/>
+          <w:color w:val="000000" w:themeColor="text1" w:themeTint="FF" w:themeShade="FF"/>
+          <w:sz w:val="28"/>
+          <w:szCs w:val="28"/>
+          <w:lang w:val="pt-BR"/>
+        </w:rPr>
+        <w:t>calculaPena</w:t>
+      </w:r>
+      <w:proofErr w:type="spellEnd"/>
+      <w:r>
+        <w:rPr>
+          <w:rFonts w:ascii="Times New Roman" w:hAnsi="Times New Roman" w:eastAsia="Times New Roman" w:cs="Times New Roman"/>
+          <w:b w:val="0"/>
+          <w:bCs w:val="0"/>
+          <w:i w:val="0"/>
+          <w:iCs w:val="0"/>
+          <w:noProof w:val="0"/>
+          <w:color w:val="000000" w:themeColor="text1" w:themeTint="FF" w:themeShade="FF"/>
+          <w:sz w:val="28"/>
+          <w:szCs w:val="28"/>
+          <w:lang w:val="pt-BR"/>
+        </w:rPr>
+        <w:t>(</w:t>
+      </w:r>
+      <w:proofErr w:type="spellStart"/>
+      <w:r>
+        <w:rPr>
+          <w:rFonts w:ascii="Times New Roman" w:hAnsi="Times New Roman" w:eastAsia="Times New Roman" w:cs="Times New Roman"/>
+          <w:b w:val="0"/>
+          <w:bCs w:val="0"/>
+          <w:i w:val="0"/>
+          <w:iCs w:val="0"/>
+          <w:noProof w:val="0"/>
+          <w:color w:val="000000" w:themeColor="text1" w:themeTint="FF" w:themeShade="FF"/>
+          <w:sz w:val="28"/>
+          <w:szCs w:val="28"/>
+          <w:lang w:val="pt-BR"/>
+        </w:rPr>
+        <w:t>String</w:t>
+      </w:r>
+      <w:proofErr w:type="spellEnd"/>
+      <w:r>
+        <w:rPr>
+          <w:rFonts w:ascii="Times New Roman" w:hAnsi="Times New Roman" w:eastAsia="Times New Roman" w:cs="Times New Roman"/>
+          <w:b w:val="0"/>
+          <w:bCs w:val="0"/>
+          <w:i w:val="0"/>
+          <w:iCs w:val="0"/>
+          <w:noProof w:val="0"/>
+          <w:color w:val="000000" w:themeColor="text1" w:themeTint="FF" w:themeShade="FF"/>
+          <w:sz w:val="28"/>
+          <w:szCs w:val="28"/>
+          <w:lang w:val="pt-BR"/>
+        </w:rPr>
+        <w:t xml:space="preserve"> respostaPrisioneiroA, String respostaPrisioneiroB) {</w:t>
+      </w:r>
+    </w:p>
+    <w:p>
+      <w:proofErr w:type="spellStart"/>
+      <w:r>
+        <w:rPr>
+          <w:rFonts w:ascii="Times New Roman" w:hAnsi="Times New Roman" w:eastAsia="Times New Roman" w:cs="Times New Roman"/>
+          <w:b w:val="0"/>
+          <w:bCs w:val="0"/>
+          <w:i w:val="0"/>
+          <w:iCs w:val="0"/>
+          <w:noProof w:val="0"/>
+          <w:color w:val="000000" w:themeColor="text1" w:themeTint="FF" w:themeShade="FF"/>
+          <w:sz w:val="28"/>
+          <w:szCs w:val="28"/>
+          <w:lang w:val="pt-BR"/>
+        </w:rPr>
+        <w:t>if</w:t>
+      </w:r>
+      <w:proofErr w:type="spellEnd"/>
+      <w:r>
+        <w:rPr>
+          <w:rFonts w:ascii="Times New Roman" w:hAnsi="Times New Roman" w:eastAsia="Times New Roman" w:cs="Times New Roman"/>
+          <w:b w:val="0"/>
+          <w:bCs w:val="0"/>
+          <w:i w:val="0"/>
+          <w:iCs w:val="0"/>
+          <w:noProof w:val="0"/>
+          <w:color w:val="000000" w:themeColor="text1" w:themeTint="FF" w:themeShade="FF"/>
+          <w:sz w:val="28"/>
+          <w:szCs w:val="28"/>
+          <w:lang w:val="pt-BR"/>
+        </w:rPr>
+        <w:t xml:space="preserve"> (</w:t>
+      </w:r>
+      <w:proofErr w:type="spellStart"/>
+      <w:r>
+        <w:rPr>
+          <w:rFonts w:ascii="Times New Roman" w:hAnsi="Times New Roman" w:eastAsia="Times New Roman" w:cs="Times New Roman"/>
+          <w:b w:val="0"/>
+          <w:bCs w:val="0"/>
+          <w:i w:val="0"/>
+          <w:iCs w:val="0"/>
+          <w:noProof w:val="0"/>
+          <w:color w:val="000000" w:themeColor="text1" w:themeTint="FF" w:themeShade="FF"/>
+          <w:sz w:val="28"/>
+          <w:szCs w:val="28"/>
+          <w:lang w:val="pt-BR"/>
+        </w:rPr>
+        <w:t>respostaPrisioneiroA</w:t>
+      </w:r>
+      <w:proofErr w:type="spellEnd"/>
+      <w:r>
+        <w:rPr>
+          <w:rFonts w:ascii="Times New Roman" w:hAnsi="Times New Roman" w:eastAsia="Times New Roman" w:cs="Times New Roman"/>
+          <w:b w:val="0"/>
+          <w:bCs w:val="0"/>
+          <w:i w:val="0"/>
+          <w:iCs w:val="0"/>
+          <w:noProof w:val="0"/>
+          <w:color w:val="000000" w:themeColor="text1" w:themeTint="FF" w:themeShade="FF"/>
+          <w:sz w:val="28"/>
+          <w:szCs w:val="28"/>
+          <w:lang w:val="pt-BR"/>
+        </w:rPr>
+        <w:t xml:space="preserve"> == "Culpado") {</w:t>
+      </w:r>
+    </w:p>
+    <w:p>
+      <w:pPr>
+        <w:pStyle w:val="Normal"/>
+      </w:pPr>
+      <w:proofErr w:type="spellStart"/>
+      <w:r>
+        <w:rPr>
+          <w:rFonts w:ascii="Times New Roman" w:hAnsi="Times New Roman" w:eastAsia="Times New Roman" w:cs="Times New Roman"/>
+          <w:b w:val="0"/>
+          <w:bCs w:val="0"/>
+          <w:i w:val="0"/>
+          <w:iCs w:val="0"/>
+          <w:noProof w:val="0"/>
+          <w:color w:val="000000" w:themeColor="text1" w:themeTint="FF" w:themeShade="FF"/>
+          <w:sz w:val="28"/>
+          <w:szCs w:val="28"/>
+          <w:lang w:val="pt-BR"/>
+        </w:rPr>
+        <w:t>if</w:t>
+      </w:r>
+      <w:proofErr w:type="spellEnd"/>
+      <w:r>
+        <w:rPr>
+          <w:rFonts w:ascii="Times New Roman" w:hAnsi="Times New Roman" w:eastAsia="Times New Roman" w:cs="Times New Roman"/>
+          <w:b w:val="0"/>
+          <w:bCs w:val="0"/>
+          <w:i w:val="0"/>
+          <w:iCs w:val="0"/>
+          <w:noProof w:val="0"/>
+          <w:color w:val="000000" w:themeColor="text1" w:themeTint="FF" w:themeShade="FF"/>
+          <w:sz w:val="28"/>
+          <w:szCs w:val="28"/>
+          <w:lang w:val="pt-BR"/>
+        </w:rPr>
+        <w:t xml:space="preserve"> (</w:t>
+      </w:r>
+      <w:proofErr w:type="spellStart"/>
+      <w:r>
+        <w:rPr>
+          <w:rFonts w:ascii="Times New Roman" w:hAnsi="Times New Roman" w:eastAsia="Times New Roman" w:cs="Times New Roman"/>
+          <w:b w:val="0"/>
+          <w:bCs w:val="0"/>
+          <w:i w:val="0"/>
+          <w:iCs w:val="0"/>
+          <w:noProof w:val="0"/>
+          <w:color w:val="000000" w:themeColor="text1" w:themeTint="FF" w:themeShade="FF"/>
+          <w:sz w:val="28"/>
+          <w:szCs w:val="28"/>
+          <w:lang w:val="pt-BR"/>
+        </w:rPr>
+        <w:t>respostaPrisioneiroB</w:t>
+      </w:r>
+      <w:proofErr w:type="spellEnd"/>
+      <w:r>
+        <w:rPr>
+          <w:rFonts w:ascii="Times New Roman" w:hAnsi="Times New Roman" w:eastAsia="Times New Roman" w:cs="Times New Roman"/>
+          <w:b w:val="0"/>
+          <w:bCs w:val="0"/>
+          <w:i w:val="0"/>
+          <w:iCs w:val="0"/>
+          <w:noProof w:val="0"/>
+          <w:color w:val="000000" w:themeColor="text1" w:themeTint="FF" w:themeShade="FF"/>
+          <w:sz w:val="28"/>
+          <w:szCs w:val="28"/>
+          <w:lang w:val="pt-BR"/>
+        </w:rPr>
+        <w:t xml:space="preserve"> == "Culpado") {</w:t>
+      </w:r>
+    </w:p>
+    <w:p>
+      <w:r>
+        <w:rPr>
+          <w:rFonts w:ascii="Times New Roman" w:hAnsi="Times New Roman" w:eastAsia="Times New Roman" w:cs="Times New Roman"/>
+          <w:b w:val="0"/>
+          <w:bCs w:val="0"/>
+          <w:i w:val="0"/>
+          <w:iCs w:val="0"/>
+          <w:noProof w:val="0"/>
+          <w:color w:val="000000" w:themeColor="text1" w:themeTint="FF" w:themeShade="FF"/>
+          <w:sz w:val="28"/>
+          <w:szCs w:val="28"/>
+          <w:lang w:val="pt-BR"/>
+        </w:rPr>
+        <w:t>return PENA_CONDENACAO_MUTUA;</w:t>
+      </w:r>
+    </w:p>
+    <w:p>
+      <w:r>
+        <w:rPr>
+          <w:rFonts w:ascii="Times New Roman" w:hAnsi="Times New Roman" w:eastAsia="Times New Roman" w:cs="Times New Roman"/>
+          <w:b w:val="0"/>
+          <w:bCs w:val="0"/>
+          <w:i w:val="0"/>
+          <w:iCs w:val="0"/>
+          <w:noProof w:val="0"/>
+          <w:color w:val="000000" w:themeColor="text1" w:themeTint="FF" w:themeShade="FF"/>
+          <w:sz w:val="28"/>
+          <w:szCs w:val="28"/>
+          <w:lang w:val="pt-BR"/>
+        </w:rPr>
+        <w:t>} else {</w:t>
+      </w:r>
+    </w:p>
+    <w:p>
+      <w:r>
+        <w:rPr>
+          <w:rFonts w:ascii="Times New Roman" w:hAnsi="Times New Roman" w:eastAsia="Times New Roman" w:cs="Times New Roman"/>
+          <w:b w:val="0"/>
+          <w:bCs w:val="0"/>
+          <w:i w:val="0"/>
+          <w:iCs w:val="0"/>
+          <w:noProof w:val="0"/>
+          <w:color w:val="000000" w:themeColor="text1" w:themeTint="FF" w:themeShade="FF"/>
+          <w:sz w:val="28"/>
+          <w:szCs w:val="28"/>
+          <w:lang w:val="pt-BR"/>
+        </w:rPr>
+        <w:t>return PENA_INOCENCIA;</w:t>
+      </w:r>
+    </w:p>
+    <w:p>
+      <w:r>
+        <w:rPr>
+          <w:rFonts w:ascii="Times New Roman" w:hAnsi="Times New Roman" w:eastAsia="Times New Roman" w:cs="Times New Roman"/>
+          <w:b w:val="0"/>
+          <w:bCs w:val="0"/>
+          <w:i w:val="0"/>
+          <w:iCs w:val="0"/>
+          <w:noProof w:val="0"/>
+          <w:color w:val="000000" w:themeColor="text1" w:themeTint="FF" w:themeShade="FF"/>
+          <w:sz w:val="28"/>
+          <w:szCs w:val="28"/>
+          <w:lang w:val="pt-BR"/>
+        </w:rPr>
+        <w:t>}</w:t>
+      </w:r>
+    </w:p>
+    <w:p>
+      <w:r>
+        <w:rPr>
+          <w:rFonts w:ascii="Times New Roman" w:hAnsi="Times New Roman" w:eastAsia="Times New Roman" w:cs="Times New Roman"/>
+          <w:b w:val="0"/>
+          <w:bCs w:val="0"/>
+          <w:i w:val="0"/>
+          <w:iCs w:val="0"/>
+          <w:noProof w:val="0"/>
+          <w:color w:val="000000" w:themeColor="text1" w:themeTint="FF" w:themeShade="FF"/>
+          <w:sz w:val="28"/>
+          <w:szCs w:val="28"/>
+          <w:lang w:val="pt-BR"/>
+        </w:rPr>
+        <w:t>} else {</w:t>
+      </w:r>
+    </w:p>
+    <w:p>
+      <w:pPr>
+        <w:pStyle w:val="Normal"/>
+      </w:pPr>
+      <w:proofErr w:type="spellStart"/>
+      <w:r>
+        <w:rPr>
+          <w:rFonts w:ascii="Times New Roman" w:hAnsi="Times New Roman" w:eastAsia="Times New Roman" w:cs="Times New Roman"/>
+          <w:b w:val="0"/>
+          <w:bCs w:val="0"/>
+          <w:i w:val="0"/>
+          <w:iCs w:val="0"/>
+          <w:noProof w:val="0"/>
+          <w:color w:val="000000" w:themeColor="text1" w:themeTint="FF" w:themeShade="FF"/>
+          <w:sz w:val="28"/>
+          <w:szCs w:val="28"/>
+          <w:lang w:val="pt-BR"/>
+        </w:rPr>
+        <w:t>if</w:t>
+      </w:r>
+      <w:proofErr w:type="spellEnd"/>
+      <w:r>
+        <w:rPr>
+          <w:rFonts w:ascii="Times New Roman" w:hAnsi="Times New Roman" w:eastAsia="Times New Roman" w:cs="Times New Roman"/>
+          <w:b w:val="0"/>
+          <w:bCs w:val="0"/>
+          <w:i w:val="0"/>
+          <w:iCs w:val="0"/>
+          <w:noProof w:val="0"/>
+          <w:color w:val="000000" w:themeColor="text1" w:themeTint="FF" w:themeShade="FF"/>
+          <w:sz w:val="28"/>
+          <w:szCs w:val="28"/>
+          <w:lang w:val="pt-BR"/>
+        </w:rPr>
+        <w:t xml:space="preserve"> (</w:t>
+      </w:r>
+      <w:proofErr w:type="spellStart"/>
+      <w:r>
+        <w:rPr>
+          <w:rFonts w:ascii="Times New Roman" w:hAnsi="Times New Roman" w:eastAsia="Times New Roman" w:cs="Times New Roman"/>
+          <w:b w:val="0"/>
+          <w:bCs w:val="0"/>
+          <w:i w:val="0"/>
+          <w:iCs w:val="0"/>
+          <w:noProof w:val="0"/>
+          <w:color w:val="000000" w:themeColor="text1" w:themeTint="FF" w:themeShade="FF"/>
+          <w:sz w:val="28"/>
+          <w:szCs w:val="28"/>
+          <w:lang w:val="pt-BR"/>
+        </w:rPr>
+        <w:t>respostaPrisioneiroB</w:t>
+      </w:r>
+      <w:proofErr w:type="spellEnd"/>
+      <w:r>
+        <w:rPr>
+          <w:rFonts w:ascii="Times New Roman" w:hAnsi="Times New Roman" w:eastAsia="Times New Roman" w:cs="Times New Roman"/>
+          <w:b w:val="0"/>
+          <w:bCs w:val="0"/>
+          <w:i w:val="0"/>
+          <w:iCs w:val="0"/>
+          <w:noProof w:val="0"/>
+          <w:color w:val="000000" w:themeColor="text1" w:themeTint="FF" w:themeShade="FF"/>
+          <w:sz w:val="28"/>
+          <w:szCs w:val="28"/>
+          <w:lang w:val="pt-BR"/>
+        </w:rPr>
+        <w:t xml:space="preserve"> == "Culpado") {</w:t>
+      </w:r>
+    </w:p>
+    <w:p>
+      <w:r>
+        <w:rPr>
+          <w:rFonts w:ascii="Times New Roman" w:hAnsi="Times New Roman" w:eastAsia="Times New Roman" w:cs="Times New Roman"/>
+          <w:b w:val="0"/>
+          <w:bCs w:val="0"/>
+          <w:i w:val="0"/>
+          <w:iCs w:val="0"/>
+          <w:noProof w:val="0"/>
+          <w:color w:val="000000" w:themeColor="text1" w:themeTint="FF" w:themeShade="FF"/>
+          <w:sz w:val="28"/>
+          <w:szCs w:val="28"/>
+          <w:lang w:val="pt-BR"/>
+        </w:rPr>
+        <w:t>return PENA_CONDENACAO_INDIVIDUAL;</w:t>
+      </w:r>
+    </w:p>
+    <w:p>
+      <w:r>
+        <w:rPr>
+          <w:rFonts w:ascii="Times New Roman" w:hAnsi="Times New Roman" w:eastAsia="Times New Roman" w:cs="Times New Roman"/>
+          <w:b w:val="0"/>
+          <w:bCs w:val="0"/>
+          <w:i w:val="0"/>
+          <w:iCs w:val="0"/>
+          <w:noProof w:val="0"/>
+          <w:color w:val="000000" w:themeColor="text1" w:themeTint="FF" w:themeShade="FF"/>
+          <w:sz w:val="28"/>
+          <w:szCs w:val="28"/>
+          <w:lang w:val="pt-BR"/>
+        </w:rPr>
+        <w:t>} else {</w:t>
+      </w:r>
+    </w:p>
+    <w:p>
+      <w:r>
+        <w:rPr>
+          <w:rFonts w:ascii="Times New Roman" w:hAnsi="Times New Roman" w:eastAsia="Times New Roman" w:cs="Times New Roman"/>
+          <w:b w:val="0"/>
+          <w:bCs w:val="0"/>
+          <w:i w:val="0"/>
+          <w:iCs w:val="0"/>
+          <w:noProof w:val="0"/>
+          <w:color w:val="000000" w:themeColor="text1" w:themeTint="FF" w:themeShade="FF"/>
+          <w:sz w:val="28"/>
+          <w:szCs w:val="28"/>
+          <w:lang w:val="pt-BR"/>
+        </w:rPr>
+        <w:t>return PENA_CONDENACAO_CUMPLICES;</w:t>
+      </w:r>
+    </w:p>
+    <w:p>
+      <w:r>
+        <w:rPr>
+          <w:rFonts w:ascii="Times New Roman" w:hAnsi="Times New Roman" w:eastAsia="Times New Roman" w:cs="Times New Roman"/>
+          <w:b w:val="0"/>
+          <w:bCs w:val="0"/>
+          <w:i w:val="0"/>
+          <w:iCs w:val="0"/>
+          <w:noProof w:val="0"/>
+          <w:color w:val="000000" w:themeColor="text1" w:themeTint="FF" w:themeShade="FF"/>
+          <w:sz w:val="28"/>
+          <w:szCs w:val="28"/>
+          <w:lang w:val="pt-BR"/>
+        </w:rPr>
+        <w:t>}</w:t>
+      </w:r>
+    </w:p>
+    <w:p>
+      <w:r>
+        <w:rPr>
+          <w:rFonts w:ascii="Times New Roman" w:hAnsi="Times New Roman" w:eastAsia="Times New Roman" w:cs="Times New Roman"/>
+          <w:b w:val="0"/>
+          <w:bCs w:val="0"/>
+          <w:i w:val="0"/>
+          <w:iCs w:val="0"/>
+          <w:noProof w:val="0"/>
+          <w:color w:val="000000" w:themeColor="text1" w:themeTint="FF" w:themeShade="FF"/>
+          <w:sz w:val="28"/>
+          <w:szCs w:val="28"/>
+          <w:lang w:val="pt-BR"/>
+        </w:rPr>
+        <w:t>}</w:t>
+      </w:r>
+    </w:p>
+    <w:p>
+      <w:r>
+        <w:rPr>
+          <w:rFonts w:ascii="Times New Roman" w:hAnsi="Times New Roman" w:eastAsia="Times New Roman" w:cs="Times New Roman"/>
+          <w:b w:val="0"/>
+          <w:bCs w:val="0"/>
+          <w:i w:val="0"/>
+          <w:iCs w:val="0"/>
+          <w:noProof w:val="0"/>
+          <w:color w:val="000000" w:themeColor="text1" w:themeTint="FF" w:themeShade="FF"/>
+          <w:sz w:val="28"/>
+          <w:szCs w:val="28"/>
+          <w:lang w:val="pt-BR"/>
+        </w:rPr>
+        <w:t>}</w:t>
+      </w:r>
+    </w:p>
+    <w:p>
+      <w:r>
+        <w:rPr>
+          <w:rFonts w:ascii="Times New Roman" w:hAnsi="Times New Roman" w:eastAsia="Times New Roman" w:cs="Times New Roman"/>
+          <w:b w:val="0"/>
+          <w:bCs w:val="0"/>
+          <w:i w:val="0"/>
+          <w:iCs w:val="0"/>
+          <w:noProof w:val="0"/>
+          <w:color w:val="000000" w:themeColor="text1" w:themeTint="FF" w:themeShade="FF"/>
+          <w:sz w:val="28"/>
+          <w:szCs w:val="28"/>
+          <w:lang w:val="pt-BR"/>
+        </w:rPr>
+        <w:t>}</w:t>
+      </w:r>
+    </w:p>
+    <w:p>
+      <w:pPr>
+        <w:pStyle w:val="Normal"/>
+        <w:rPr>
+          <w:rFonts w:ascii="Arial" w:hAnsi="Arial" w:eastAsia="Arial" w:cs="Arial"/>
+          <w:color w:val="000000" w:themeColor="text1" w:themeTint="FF" w:themeShade="FF"/>
+          <w:sz w:val="28"/>
+          <w:szCs w:val="28"/>
+        </w:rPr>
+      </w:pPr>
+      <w:r>
+        <w:rPr>
+          <w:rFonts w:ascii="Arial" w:hAnsi="Arial" w:eastAsia="Arial" w:cs="Arial"/>
+          <w:color w:val="000000" w:themeColor="text1" w:themeTint="FF" w:themeShade="FF"/>
+          <w:sz w:val="28"/>
+          <w:szCs w:val="28"/>
+        </w:rPr>
+        <w:t>Observaçoes</w:t>
+      </w:r>
+    </w:p>
+    <w:p>
+      <w:pPr>
+        <w:pStyle w:val="ListParagraph"/>
+        <w:numPr>
+          <w:ilvl w:val="0"/>
+          <w:numId w:val="1"/>
+        </w:numPr>
+        <w:bidi w:val="0"/>
+        <w:spacing w:before="0" w:beforeAutospacing="off" w:after="160" w:afterAutospacing="off" w:line="259" w:lineRule="auto"/>
+        <w:ind w:left="720" w:right="0" w:hanging="360"/>
+        <w:jc w:val="left"/>
+        <w:rPr>
+          <w:rFonts w:ascii="Arial" w:hAnsi="Arial" w:eastAsia="Arial" w:cs="Arial"/>
+          <w:color w:val="000000" w:themeColor="text1" w:themeTint="FF" w:themeShade="FF"/>
+          <w:sz w:val="28"/>
+          <w:szCs w:val="28"/>
+        </w:rPr>
+      </w:pPr>
+      <w:r>
+        <w:rPr>
+          <w:rFonts w:ascii="Arial" w:hAnsi="Arial" w:eastAsia="Arial" w:cs="Arial"/>
+          <w:color w:val="000000" w:themeColor="text1" w:themeTint="FF" w:themeShade="FF"/>
+          <w:sz w:val="28"/>
+          <w:szCs w:val="28"/>
+        </w:rPr>
+        <w:t xml:space="preserve">Após ajustas o </w:t>
+      </w:r>
+      <w:proofErr w:type="spellStart"/>
+      <w:r>
+        <w:rPr>
+          <w:rFonts w:ascii="Arial" w:hAnsi="Arial" w:eastAsia="Arial" w:cs="Arial"/>
+          <w:color w:val="000000" w:themeColor="text1" w:themeTint="FF" w:themeShade="FF"/>
+          <w:sz w:val="28"/>
+          <w:szCs w:val="28"/>
+        </w:rPr>
+        <w:t>parametro</w:t>
+      </w:r>
+      <w:proofErr w:type="spellEnd"/>
+      <w:r>
+        <w:rPr>
+          <w:rFonts w:ascii="Arial" w:hAnsi="Arial" w:eastAsia="Arial" w:cs="Arial"/>
+          <w:color w:val="000000" w:themeColor="text1" w:themeTint="FF" w:themeShade="FF"/>
+          <w:sz w:val="28"/>
+          <w:szCs w:val="28"/>
+        </w:rPr>
+        <w:t xml:space="preserve"> para </w:t>
+      </w:r>
+      <w:proofErr w:type="spellStart"/>
+      <w:r>
+        <w:rPr>
+          <w:rFonts w:ascii="Arial" w:hAnsi="Arial" w:eastAsia="Arial" w:cs="Arial"/>
+          <w:color w:val="000000" w:themeColor="text1" w:themeTint="FF" w:themeShade="FF"/>
+          <w:sz w:val="28"/>
+          <w:szCs w:val="28"/>
+        </w:rPr>
+        <w:t>String</w:t>
+      </w:r>
+      <w:proofErr w:type="spellEnd"/>
+      <w:r>
+        <w:rPr>
+          <w:rFonts w:ascii="Arial" w:hAnsi="Arial" w:eastAsia="Arial" w:cs="Arial"/>
+          <w:color w:val="000000" w:themeColor="text1" w:themeTint="FF" w:themeShade="FF"/>
+          <w:sz w:val="28"/>
+          <w:szCs w:val="28"/>
+        </w:rPr>
+        <w:t xml:space="preserve"> e as </w:t>
+      </w:r>
+      <w:proofErr w:type="spellStart"/>
+      <w:r>
+        <w:rPr>
+          <w:rFonts w:ascii="Arial" w:hAnsi="Arial" w:eastAsia="Arial" w:cs="Arial"/>
+          <w:color w:val="000000" w:themeColor="text1" w:themeTint="FF" w:themeShade="FF"/>
+          <w:sz w:val="28"/>
+          <w:szCs w:val="28"/>
+        </w:rPr>
+        <w:t>condiçoes</w:t>
+      </w:r>
+      <w:proofErr w:type="spellEnd"/>
+      <w:r>
+        <w:rPr>
+          <w:rFonts w:ascii="Arial" w:hAnsi="Arial" w:eastAsia="Arial" w:cs="Arial"/>
+          <w:color w:val="000000" w:themeColor="text1" w:themeTint="FF" w:themeShade="FF"/>
+          <w:sz w:val="28"/>
+          <w:szCs w:val="28"/>
+        </w:rPr>
+        <w:t xml:space="preserve"> para uma </w:t>
+      </w:r>
+      <w:proofErr w:type="spellStart"/>
+      <w:r>
+        <w:rPr>
+          <w:rFonts w:ascii="Arial" w:hAnsi="Arial" w:eastAsia="Arial" w:cs="Arial"/>
+          <w:color w:val="000000" w:themeColor="text1" w:themeTint="FF" w:themeShade="FF"/>
+          <w:sz w:val="28"/>
+          <w:szCs w:val="28"/>
+        </w:rPr>
+        <w:t>String</w:t>
+      </w:r>
+      <w:proofErr w:type="spellEnd"/>
+      <w:r>
+        <w:rPr>
+          <w:rFonts w:ascii="Arial" w:hAnsi="Arial" w:eastAsia="Arial" w:cs="Arial"/>
+          <w:color w:val="000000" w:themeColor="text1" w:themeTint="FF" w:themeShade="FF"/>
+          <w:sz w:val="28"/>
+          <w:szCs w:val="28"/>
+        </w:rPr>
+        <w:t xml:space="preserve"> o teste de condenação individual irá falhar</w:t>
+      </w:r>
+    </w:p>
+    <w:p>
+      <w:pPr>
+        <w:pStyle w:val="Normal"/>
+        <w:ind w:firstLine="0"/>
+        <w:rPr>
+          <w:rFonts w:ascii="Arial" w:hAnsi="Arial" w:eastAsia="Arial" w:cs="Arial"/>
+          <w:color w:val="000000" w:themeColor="text1" w:themeTint="FF" w:themeShade="FF"/>
+          <w:sz w:val="28"/>
+          <w:szCs w:val="28"/>
+        </w:rPr>
+      </w:pPr>
+    </w:p>
+    <w:p>
+      <w:pPr>
+        <w:pStyle w:val="Normal"/>
+        <w:ind w:firstLine="0"/>
+        <w:rPr>
+          <w:rFonts w:ascii="Arial" w:hAnsi="Arial" w:eastAsia="Arial" w:cs="Arial"/>
+          <w:color w:val="000000" w:themeColor="text1" w:themeTint="FF" w:themeShade="FF"/>
+          <w:sz w:val="28"/>
+          <w:szCs w:val="28"/>
+        </w:rPr>
+      </w:pPr>
+      <w:r>
+        <w:rPr>
+          <w:rFonts w:ascii="Arial" w:hAnsi="Arial" w:eastAsia="Arial" w:cs="Arial"/>
+          <w:color w:val="000000" w:themeColor="text1" w:themeTint="FF" w:themeShade="FF"/>
+          <w:sz w:val="28"/>
+          <w:szCs w:val="28"/>
+        </w:rPr>
+        <w:t xml:space="preserve">Realizando ajustes no </w:t>
+      </w:r>
+      <w:proofErr w:type="spellStart"/>
+      <w:r>
+        <w:rPr>
+          <w:rFonts w:ascii="Arial" w:hAnsi="Arial" w:eastAsia="Arial" w:cs="Arial"/>
+          <w:color w:val="000000" w:themeColor="text1" w:themeTint="FF" w:themeShade="FF"/>
+          <w:sz w:val="28"/>
+          <w:szCs w:val="28"/>
+        </w:rPr>
+        <w:t>codigo</w:t>
+      </w:r>
+      <w:proofErr w:type="spellEnd"/>
+    </w:p>
+    <w:p>
+      <w:r>
+        <w:rPr>
+          <w:rFonts w:ascii="Times New Roman" w:hAnsi="Times New Roman" w:eastAsia="Times New Roman" w:cs="Times New Roman"/>
+          <w:b w:val="0"/>
+          <w:bCs w:val="0"/>
+          <w:i w:val="0"/>
+          <w:iCs w:val="0"/>
+          <w:noProof w:val="0"/>
+          <w:color w:val="000000" w:themeColor="text1" w:themeTint="FF" w:themeShade="FF"/>
+          <w:sz w:val="28"/>
+          <w:szCs w:val="28"/>
+          <w:lang w:val="pt-BR"/>
+        </w:rPr>
+        <w:t>public class JulgamentoPrisioneiro {</w:t>
+      </w:r>
+    </w:p>
+    <w:p>
+      <w:r>
+        <w:rPr>
+          <w:rFonts w:ascii="Times New Roman" w:hAnsi="Times New Roman" w:eastAsia="Times New Roman" w:cs="Times New Roman"/>
+          <w:b w:val="0"/>
+          <w:bCs w:val="0"/>
+          <w:i w:val="0"/>
+          <w:iCs w:val="0"/>
+          <w:noProof w:val="0"/>
+          <w:color w:val="000000" w:themeColor="text1" w:themeTint="FF" w:themeShade="FF"/>
+          <w:sz w:val="28"/>
+          <w:szCs w:val="28"/>
+          <w:lang w:val="pt-BR"/>
+        </w:rPr>
+        <w:t>private int PENA_INOCENCIA = 13;</w:t>
+      </w:r>
+    </w:p>
+    <w:p>
+      <w:r>
+        <w:rPr>
+          <w:rFonts w:ascii="Times New Roman" w:hAnsi="Times New Roman" w:eastAsia="Times New Roman" w:cs="Times New Roman"/>
+          <w:b w:val="0"/>
+          <w:bCs w:val="0"/>
+          <w:i w:val="0"/>
+          <w:iCs w:val="0"/>
+          <w:noProof w:val="0"/>
+          <w:color w:val="000000" w:themeColor="text1" w:themeTint="FF" w:themeShade="FF"/>
+          <w:sz w:val="28"/>
+          <w:szCs w:val="28"/>
+          <w:lang w:val="pt-BR"/>
+        </w:rPr>
+        <w:t>private int PENA_CONDENACAO_MUTUA = 15;</w:t>
+      </w:r>
+    </w:p>
+    <w:p>
+      <w:r>
+        <w:rPr>
+          <w:rFonts w:ascii="Times New Roman" w:hAnsi="Times New Roman" w:eastAsia="Times New Roman" w:cs="Times New Roman"/>
+          <w:b w:val="0"/>
+          <w:bCs w:val="0"/>
+          <w:i w:val="0"/>
+          <w:iCs w:val="0"/>
+          <w:noProof w:val="0"/>
+          <w:color w:val="000000" w:themeColor="text1" w:themeTint="FF" w:themeShade="FF"/>
+          <w:sz w:val="28"/>
+          <w:szCs w:val="28"/>
+          <w:lang w:val="pt-BR"/>
+        </w:rPr>
+        <w:t>private int PENA_CONDENACAO_INDIVIDUAL = 10;</w:t>
+      </w:r>
+    </w:p>
+    <w:p>
+      <w:r>
+        <w:rPr>
+          <w:rFonts w:ascii="Times New Roman" w:hAnsi="Times New Roman" w:eastAsia="Times New Roman" w:cs="Times New Roman"/>
+          <w:b w:val="0"/>
+          <w:bCs w:val="0"/>
+          <w:i w:val="0"/>
+          <w:iCs w:val="0"/>
+          <w:noProof w:val="0"/>
+          <w:color w:val="000000" w:themeColor="text1" w:themeTint="FF" w:themeShade="FF"/>
+          <w:sz w:val="28"/>
+          <w:szCs w:val="28"/>
+          <w:lang w:val="pt-BR"/>
+        </w:rPr>
+        <w:t>private int PENA_CONDENACAO_CUMPLICES = 11;</w:t>
+      </w:r>
+    </w:p>
+    <w:p>
+      <w:proofErr w:type="spellStart"/>
+      <w:r>
+        <w:rPr>
+          <w:rFonts w:ascii="Times New Roman" w:hAnsi="Times New Roman" w:eastAsia="Times New Roman" w:cs="Times New Roman"/>
+          <w:b w:val="0"/>
+          <w:bCs w:val="0"/>
+          <w:i w:val="0"/>
+          <w:iCs w:val="0"/>
+          <w:noProof w:val="0"/>
+          <w:color w:val="000000" w:themeColor="text1" w:themeTint="FF" w:themeShade="FF"/>
+          <w:sz w:val="28"/>
+          <w:szCs w:val="28"/>
+          <w:lang w:val="pt-BR"/>
+        </w:rPr>
+        <w:t>public</w:t>
+      </w:r>
+      <w:proofErr w:type="spellEnd"/>
+      <w:r>
+        <w:rPr>
+          <w:rFonts w:ascii="Times New Roman" w:hAnsi="Times New Roman" w:eastAsia="Times New Roman" w:cs="Times New Roman"/>
+          <w:b w:val="0"/>
+          <w:bCs w:val="0"/>
+          <w:i w:val="0"/>
+          <w:iCs w:val="0"/>
+          <w:noProof w:val="0"/>
+          <w:color w:val="000000" w:themeColor="text1" w:themeTint="FF" w:themeShade="FF"/>
+          <w:sz w:val="28"/>
+          <w:szCs w:val="28"/>
+          <w:lang w:val="pt-BR"/>
+        </w:rPr>
+        <w:t xml:space="preserve"> </w:t>
+      </w:r>
+      <w:proofErr w:type="spellStart"/>
+      <w:r>
+        <w:rPr>
+          <w:rFonts w:ascii="Times New Roman" w:hAnsi="Times New Roman" w:eastAsia="Times New Roman" w:cs="Times New Roman"/>
+          <w:b w:val="0"/>
+          <w:bCs w:val="0"/>
+          <w:i w:val="0"/>
+          <w:iCs w:val="0"/>
+          <w:noProof w:val="0"/>
+          <w:color w:val="000000" w:themeColor="text1" w:themeTint="FF" w:themeShade="FF"/>
+          <w:sz w:val="28"/>
+          <w:szCs w:val="28"/>
+          <w:lang w:val="pt-BR"/>
+        </w:rPr>
+        <w:t>int</w:t>
+      </w:r>
+      <w:proofErr w:type="spellEnd"/>
+      <w:r>
+        <w:rPr>
+          <w:rFonts w:ascii="Times New Roman" w:hAnsi="Times New Roman" w:eastAsia="Times New Roman" w:cs="Times New Roman"/>
+          <w:b w:val="0"/>
+          <w:bCs w:val="0"/>
+          <w:i w:val="0"/>
+          <w:iCs w:val="0"/>
+          <w:noProof w:val="0"/>
+          <w:color w:val="000000" w:themeColor="text1" w:themeTint="FF" w:themeShade="FF"/>
+          <w:sz w:val="28"/>
+          <w:szCs w:val="28"/>
+          <w:lang w:val="pt-BR"/>
+        </w:rPr>
+        <w:t xml:space="preserve"> </w:t>
+      </w:r>
+      <w:proofErr w:type="spellStart"/>
+      <w:r>
+        <w:rPr>
+          <w:rFonts w:ascii="Times New Roman" w:hAnsi="Times New Roman" w:eastAsia="Times New Roman" w:cs="Times New Roman"/>
+          <w:b w:val="0"/>
+          <w:bCs w:val="0"/>
+          <w:i w:val="0"/>
+          <w:iCs w:val="0"/>
+          <w:noProof w:val="0"/>
+          <w:color w:val="000000" w:themeColor="text1" w:themeTint="FF" w:themeShade="FF"/>
+          <w:sz w:val="28"/>
+          <w:szCs w:val="28"/>
+          <w:lang w:val="pt-BR"/>
+        </w:rPr>
+        <w:t>calculaPena</w:t>
+      </w:r>
+      <w:proofErr w:type="spellEnd"/>
+      <w:r>
+        <w:rPr>
+          <w:rFonts w:ascii="Times New Roman" w:hAnsi="Times New Roman" w:eastAsia="Times New Roman" w:cs="Times New Roman"/>
+          <w:b w:val="0"/>
+          <w:bCs w:val="0"/>
+          <w:i w:val="0"/>
+          <w:iCs w:val="0"/>
+          <w:noProof w:val="0"/>
+          <w:color w:val="000000" w:themeColor="text1" w:themeTint="FF" w:themeShade="FF"/>
+          <w:sz w:val="28"/>
+          <w:szCs w:val="28"/>
+          <w:lang w:val="pt-BR"/>
+        </w:rPr>
+        <w:t>(</w:t>
+      </w:r>
+      <w:proofErr w:type="spellStart"/>
+      <w:r>
+        <w:rPr>
+          <w:rFonts w:ascii="Times New Roman" w:hAnsi="Times New Roman" w:eastAsia="Times New Roman" w:cs="Times New Roman"/>
+          <w:b w:val="0"/>
+          <w:bCs w:val="0"/>
+          <w:i w:val="0"/>
+          <w:iCs w:val="0"/>
+          <w:noProof w:val="0"/>
+          <w:color w:val="000000" w:themeColor="text1" w:themeTint="FF" w:themeShade="FF"/>
+          <w:sz w:val="28"/>
+          <w:szCs w:val="28"/>
+          <w:lang w:val="pt-BR"/>
+        </w:rPr>
+        <w:t>String</w:t>
+      </w:r>
+      <w:proofErr w:type="spellEnd"/>
+      <w:r>
+        <w:rPr>
+          <w:rFonts w:ascii="Times New Roman" w:hAnsi="Times New Roman" w:eastAsia="Times New Roman" w:cs="Times New Roman"/>
+          <w:b w:val="0"/>
+          <w:bCs w:val="0"/>
+          <w:i w:val="0"/>
+          <w:iCs w:val="0"/>
+          <w:noProof w:val="0"/>
+          <w:color w:val="000000" w:themeColor="text1" w:themeTint="FF" w:themeShade="FF"/>
+          <w:sz w:val="28"/>
+          <w:szCs w:val="28"/>
+          <w:lang w:val="pt-BR"/>
+        </w:rPr>
+        <w:t xml:space="preserve"> respostaPrisioneiroA, String respostaPrisioneiroB) {</w:t>
+      </w:r>
+    </w:p>
+    <w:p>
+      <w:proofErr w:type="spellStart"/>
+      <w:r>
+        <w:rPr>
+          <w:rFonts w:ascii="Times New Roman" w:hAnsi="Times New Roman" w:eastAsia="Times New Roman" w:cs="Times New Roman"/>
+          <w:b w:val="0"/>
+          <w:bCs w:val="0"/>
+          <w:i w:val="0"/>
+          <w:iCs w:val="0"/>
+          <w:noProof w:val="0"/>
+          <w:color w:val="000000" w:themeColor="text1" w:themeTint="FF" w:themeShade="FF"/>
+          <w:sz w:val="28"/>
+          <w:szCs w:val="28"/>
+          <w:lang w:val="pt-BR"/>
+        </w:rPr>
+        <w:t>if</w:t>
+      </w:r>
+      <w:proofErr w:type="spellEnd"/>
+      <w:r>
+        <w:rPr>
+          <w:rFonts w:ascii="Times New Roman" w:hAnsi="Times New Roman" w:eastAsia="Times New Roman" w:cs="Times New Roman"/>
+          <w:b w:val="0"/>
+          <w:bCs w:val="0"/>
+          <w:i w:val="0"/>
+          <w:iCs w:val="0"/>
+          <w:noProof w:val="0"/>
+          <w:color w:val="000000" w:themeColor="text1" w:themeTint="FF" w:themeShade="FF"/>
+          <w:sz w:val="28"/>
+          <w:szCs w:val="28"/>
+          <w:lang w:val="pt-BR"/>
+        </w:rPr>
+        <w:t xml:space="preserve"> (</w:t>
+      </w:r>
+      <w:proofErr w:type="spellStart"/>
+      <w:r>
+        <w:rPr>
+          <w:rFonts w:ascii="Times New Roman" w:hAnsi="Times New Roman" w:eastAsia="Times New Roman" w:cs="Times New Roman"/>
+          <w:b w:val="0"/>
+          <w:bCs w:val="0"/>
+          <w:i w:val="0"/>
+          <w:iCs w:val="0"/>
+          <w:noProof w:val="0"/>
+          <w:color w:val="000000" w:themeColor="text1" w:themeTint="FF" w:themeShade="FF"/>
+          <w:sz w:val="28"/>
+          <w:szCs w:val="28"/>
+          <w:lang w:val="pt-BR"/>
+        </w:rPr>
+        <w:t>respostaPrisioneiroA</w:t>
+      </w:r>
+      <w:proofErr w:type="spellEnd"/>
+      <w:r>
+        <w:rPr>
+          <w:rFonts w:ascii="Times New Roman" w:hAnsi="Times New Roman" w:eastAsia="Times New Roman" w:cs="Times New Roman"/>
+          <w:b w:val="0"/>
+          <w:bCs w:val="0"/>
+          <w:i w:val="0"/>
+          <w:iCs w:val="0"/>
+          <w:noProof w:val="0"/>
+          <w:color w:val="000000" w:themeColor="text1" w:themeTint="FF" w:themeShade="FF"/>
+          <w:sz w:val="28"/>
+          <w:szCs w:val="28"/>
+          <w:lang w:val="pt-BR"/>
+        </w:rPr>
+        <w:t xml:space="preserve"> == "Culpado") {</w:t>
+      </w:r>
+    </w:p>
+    <w:p>
+      <w:pPr>
+        <w:pStyle w:val="Normal"/>
+      </w:pPr>
+      <w:proofErr w:type="spellStart"/>
+      <w:r>
+        <w:rPr>
+          <w:rFonts w:ascii="Times New Roman" w:hAnsi="Times New Roman" w:eastAsia="Times New Roman" w:cs="Times New Roman"/>
+          <w:b w:val="0"/>
+          <w:bCs w:val="0"/>
+          <w:i w:val="0"/>
+          <w:iCs w:val="0"/>
+          <w:noProof w:val="0"/>
+          <w:color w:val="000000" w:themeColor="text1" w:themeTint="FF" w:themeShade="FF"/>
+          <w:sz w:val="28"/>
+          <w:szCs w:val="28"/>
+          <w:lang w:val="pt-BR"/>
+        </w:rPr>
+        <w:t>if</w:t>
+      </w:r>
+      <w:proofErr w:type="spellEnd"/>
+      <w:r>
+        <w:rPr>
+          <w:rFonts w:ascii="Times New Roman" w:hAnsi="Times New Roman" w:eastAsia="Times New Roman" w:cs="Times New Roman"/>
+          <w:b w:val="0"/>
+          <w:bCs w:val="0"/>
+          <w:i w:val="0"/>
+          <w:iCs w:val="0"/>
+          <w:noProof w:val="0"/>
+          <w:color w:val="000000" w:themeColor="text1" w:themeTint="FF" w:themeShade="FF"/>
+          <w:sz w:val="28"/>
+          <w:szCs w:val="28"/>
+          <w:lang w:val="pt-BR"/>
+        </w:rPr>
+        <w:t xml:space="preserve"> (</w:t>
+      </w:r>
+      <w:proofErr w:type="spellStart"/>
+      <w:r>
+        <w:rPr>
+          <w:rFonts w:ascii="Times New Roman" w:hAnsi="Times New Roman" w:eastAsia="Times New Roman" w:cs="Times New Roman"/>
+          <w:b w:val="0"/>
+          <w:bCs w:val="0"/>
+          <w:i w:val="0"/>
+          <w:iCs w:val="0"/>
+          <w:noProof w:val="0"/>
+          <w:color w:val="000000" w:themeColor="text1" w:themeTint="FF" w:themeShade="FF"/>
+          <w:sz w:val="28"/>
+          <w:szCs w:val="28"/>
+          <w:lang w:val="pt-BR"/>
+        </w:rPr>
+        <w:t>respostaPrisioneiroB</w:t>
+      </w:r>
+      <w:proofErr w:type="spellEnd"/>
+      <w:r>
+        <w:rPr>
+          <w:rFonts w:ascii="Times New Roman" w:hAnsi="Times New Roman" w:eastAsia="Times New Roman" w:cs="Times New Roman"/>
+          <w:b w:val="0"/>
+          <w:bCs w:val="0"/>
+          <w:i w:val="0"/>
+          <w:iCs w:val="0"/>
+          <w:noProof w:val="0"/>
+          <w:color w:val="000000" w:themeColor="text1" w:themeTint="FF" w:themeShade="FF"/>
+          <w:sz w:val="28"/>
+          <w:szCs w:val="28"/>
+          <w:lang w:val="pt-BR"/>
+        </w:rPr>
+        <w:t xml:space="preserve"> == "Culpado") {</w:t>
+      </w:r>
+    </w:p>
+    <w:p>
+      <w:r>
+        <w:rPr>
+          <w:rFonts w:ascii="Times New Roman" w:hAnsi="Times New Roman" w:eastAsia="Times New Roman" w:cs="Times New Roman"/>
+          <w:b w:val="0"/>
+          <w:bCs w:val="0"/>
+          <w:i w:val="0"/>
+          <w:iCs w:val="0"/>
+          <w:noProof w:val="0"/>
+          <w:color w:val="000000" w:themeColor="text1" w:themeTint="FF" w:themeShade="FF"/>
+          <w:sz w:val="28"/>
+          <w:szCs w:val="28"/>
+          <w:lang w:val="pt-BR"/>
+        </w:rPr>
+        <w:t>return PENA_CONDENACAO_MUTUA;</w:t>
+      </w:r>
+    </w:p>
+    <w:p>
+      <w:r>
+        <w:rPr>
+          <w:rFonts w:ascii="Times New Roman" w:hAnsi="Times New Roman" w:eastAsia="Times New Roman" w:cs="Times New Roman"/>
+          <w:b w:val="0"/>
+          <w:bCs w:val="0"/>
+          <w:i w:val="0"/>
+          <w:iCs w:val="0"/>
+          <w:noProof w:val="0"/>
+          <w:color w:val="000000" w:themeColor="text1" w:themeTint="FF" w:themeShade="FF"/>
+          <w:sz w:val="28"/>
+          <w:szCs w:val="28"/>
+          <w:lang w:val="pt-BR"/>
+        </w:rPr>
+        <w:t>} else {</w:t>
+      </w:r>
+    </w:p>
+    <w:p>
+      <w:pPr>
+        <w:pStyle w:val="Normal"/>
+      </w:pPr>
+      <w:proofErr w:type="spellStart"/>
+      <w:r>
+        <w:rPr>
+          <w:rFonts w:ascii="Times New Roman" w:hAnsi="Times New Roman" w:eastAsia="Times New Roman" w:cs="Times New Roman"/>
+          <w:b w:val="0"/>
+          <w:bCs w:val="0"/>
+          <w:i w:val="0"/>
+          <w:iCs w:val="0"/>
+          <w:noProof w:val="0"/>
+          <w:color w:val="000000" w:themeColor="text1" w:themeTint="FF" w:themeShade="FF"/>
+          <w:sz w:val="28"/>
+          <w:szCs w:val="28"/>
+          <w:lang w:val="pt-BR"/>
+        </w:rPr>
+        <w:t>return</w:t>
+      </w:r>
+      <w:proofErr w:type="spellEnd"/>
+      <w:r>
+        <w:rPr>
+          <w:rFonts w:ascii="Times New Roman" w:hAnsi="Times New Roman" w:eastAsia="Times New Roman" w:cs="Times New Roman"/>
+          <w:b w:val="0"/>
+          <w:bCs w:val="0"/>
+          <w:i w:val="0"/>
+          <w:iCs w:val="0"/>
+          <w:noProof w:val="0"/>
+          <w:color w:val="000000" w:themeColor="text1" w:themeTint="FF" w:themeShade="FF"/>
+          <w:sz w:val="28"/>
+          <w:szCs w:val="28"/>
+          <w:lang w:val="pt-BR"/>
+        </w:rPr>
+        <w:t xml:space="preserve"> PENA_CONDENACAO_INDIVIDUAL;</w:t>
+      </w:r>
+    </w:p>
+    <w:p>
+      <w:r>
+        <w:rPr>
+          <w:rFonts w:ascii="Times New Roman" w:hAnsi="Times New Roman" w:eastAsia="Times New Roman" w:cs="Times New Roman"/>
+          <w:b w:val="0"/>
+          <w:bCs w:val="0"/>
+          <w:i w:val="0"/>
+          <w:iCs w:val="0"/>
+          <w:noProof w:val="0"/>
+          <w:color w:val="000000" w:themeColor="text1" w:themeTint="FF" w:themeShade="FF"/>
+          <w:sz w:val="28"/>
+          <w:szCs w:val="28"/>
+          <w:lang w:val="pt-BR"/>
+        </w:rPr>
+        <w:t>}</w:t>
+      </w:r>
+    </w:p>
+    <w:p>
+      <w:r>
+        <w:rPr>
+          <w:rFonts w:ascii="Times New Roman" w:hAnsi="Times New Roman" w:eastAsia="Times New Roman" w:cs="Times New Roman"/>
+          <w:b w:val="0"/>
+          <w:bCs w:val="0"/>
+          <w:i w:val="0"/>
+          <w:iCs w:val="0"/>
+          <w:noProof w:val="0"/>
+          <w:color w:val="000000" w:themeColor="text1" w:themeTint="FF" w:themeShade="FF"/>
+          <w:sz w:val="28"/>
+          <w:szCs w:val="28"/>
+          <w:lang w:val="pt-BR"/>
+        </w:rPr>
+        <w:t>} else {</w:t>
+      </w:r>
+    </w:p>
+    <w:p>
+      <w:pPr>
+        <w:pStyle w:val="Normal"/>
+      </w:pPr>
+      <w:proofErr w:type="spellStart"/>
+      <w:r>
+        <w:rPr>
+          <w:rFonts w:ascii="Times New Roman" w:hAnsi="Times New Roman" w:eastAsia="Times New Roman" w:cs="Times New Roman"/>
+          <w:b w:val="0"/>
+          <w:bCs w:val="0"/>
+          <w:i w:val="0"/>
+          <w:iCs w:val="0"/>
+          <w:noProof w:val="0"/>
+          <w:color w:val="000000" w:themeColor="text1" w:themeTint="FF" w:themeShade="FF"/>
+          <w:sz w:val="28"/>
+          <w:szCs w:val="28"/>
+          <w:lang w:val="pt-BR"/>
+        </w:rPr>
+        <w:t>if</w:t>
+      </w:r>
+      <w:proofErr w:type="spellEnd"/>
+      <w:r>
+        <w:rPr>
+          <w:rFonts w:ascii="Times New Roman" w:hAnsi="Times New Roman" w:eastAsia="Times New Roman" w:cs="Times New Roman"/>
+          <w:b w:val="0"/>
+          <w:bCs w:val="0"/>
+          <w:i w:val="0"/>
+          <w:iCs w:val="0"/>
+          <w:noProof w:val="0"/>
+          <w:color w:val="000000" w:themeColor="text1" w:themeTint="FF" w:themeShade="FF"/>
+          <w:sz w:val="28"/>
+          <w:szCs w:val="28"/>
+          <w:lang w:val="pt-BR"/>
+        </w:rPr>
+        <w:t xml:space="preserve"> (</w:t>
+      </w:r>
+      <w:proofErr w:type="spellStart"/>
+      <w:r>
+        <w:rPr>
+          <w:rFonts w:ascii="Times New Roman" w:hAnsi="Times New Roman" w:eastAsia="Times New Roman" w:cs="Times New Roman"/>
+          <w:b w:val="0"/>
+          <w:bCs w:val="0"/>
+          <w:i w:val="0"/>
+          <w:iCs w:val="0"/>
+          <w:noProof w:val="0"/>
+          <w:color w:val="000000" w:themeColor="text1" w:themeTint="FF" w:themeShade="FF"/>
+          <w:sz w:val="28"/>
+          <w:szCs w:val="28"/>
+          <w:lang w:val="pt-BR"/>
+        </w:rPr>
+        <w:t>respostaPrisioneiroB</w:t>
+      </w:r>
+      <w:proofErr w:type="spellEnd"/>
+      <w:r>
+        <w:rPr>
+          <w:rFonts w:ascii="Times New Roman" w:hAnsi="Times New Roman" w:eastAsia="Times New Roman" w:cs="Times New Roman"/>
+          <w:b w:val="0"/>
+          <w:bCs w:val="0"/>
+          <w:i w:val="0"/>
+          <w:iCs w:val="0"/>
+          <w:noProof w:val="0"/>
+          <w:color w:val="000000" w:themeColor="text1" w:themeTint="FF" w:themeShade="FF"/>
+          <w:sz w:val="28"/>
+          <w:szCs w:val="28"/>
+          <w:lang w:val="pt-BR"/>
+        </w:rPr>
+        <w:t xml:space="preserve"> == "Culpado") {</w:t>
+      </w:r>
+    </w:p>
+    <w:p>
+      <w:r>
+        <w:rPr>
+          <w:rFonts w:ascii="Times New Roman" w:hAnsi="Times New Roman" w:eastAsia="Times New Roman" w:cs="Times New Roman"/>
+          <w:b w:val="0"/>
+          <w:bCs w:val="0"/>
+          <w:i w:val="0"/>
+          <w:iCs w:val="0"/>
+          <w:noProof w:val="0"/>
+          <w:color w:val="000000" w:themeColor="text1" w:themeTint="FF" w:themeShade="FF"/>
+          <w:sz w:val="28"/>
+          <w:szCs w:val="28"/>
+          <w:lang w:val="pt-BR"/>
+        </w:rPr>
+        <w:t>return PENA_CONDENACAO_INDIVIDUAL;</w:t>
+      </w:r>
+    </w:p>
+    <w:p>
+      <w:r>
+        <w:rPr>
+          <w:rFonts w:ascii="Times New Roman" w:hAnsi="Times New Roman" w:eastAsia="Times New Roman" w:cs="Times New Roman"/>
+          <w:b w:val="0"/>
+          <w:bCs w:val="0"/>
+          <w:i w:val="0"/>
+          <w:iCs w:val="0"/>
+          <w:noProof w:val="0"/>
+          <w:color w:val="000000" w:themeColor="text1" w:themeTint="FF" w:themeShade="FF"/>
+          <w:sz w:val="28"/>
+          <w:szCs w:val="28"/>
+          <w:lang w:val="pt-BR"/>
+        </w:rPr>
+        <w:t>} else {</w:t>
+      </w:r>
+    </w:p>
+    <w:p>
+      <w:r>
+        <w:rPr>
+          <w:rFonts w:ascii="Times New Roman" w:hAnsi="Times New Roman" w:eastAsia="Times New Roman" w:cs="Times New Roman"/>
+          <w:b w:val="0"/>
+          <w:bCs w:val="0"/>
+          <w:i w:val="0"/>
+          <w:iCs w:val="0"/>
+          <w:noProof w:val="0"/>
+          <w:color w:val="000000" w:themeColor="text1" w:themeTint="FF" w:themeShade="FF"/>
+          <w:sz w:val="28"/>
+          <w:szCs w:val="28"/>
+          <w:lang w:val="pt-BR"/>
+        </w:rPr>
+        <w:t>return PENA_CONDENACAO_CUMPLICES;</w:t>
+      </w:r>
+    </w:p>
+    <w:p>
+      <w:r>
+        <w:rPr>
+          <w:rFonts w:ascii="Times New Roman" w:hAnsi="Times New Roman" w:eastAsia="Times New Roman" w:cs="Times New Roman"/>
+          <w:b w:val="0"/>
+          <w:bCs w:val="0"/>
+          <w:i w:val="0"/>
+          <w:iCs w:val="0"/>
+          <w:noProof w:val="0"/>
+          <w:color w:val="000000" w:themeColor="text1" w:themeTint="FF" w:themeShade="FF"/>
+          <w:sz w:val="28"/>
+          <w:szCs w:val="28"/>
+          <w:lang w:val="pt-BR"/>
+        </w:rPr>
+        <w:t>}</w:t>
+      </w:r>
+    </w:p>
+    <w:p>
+      <w:r>
+        <w:rPr>
+          <w:rFonts w:ascii="Times New Roman" w:hAnsi="Times New Roman" w:eastAsia="Times New Roman" w:cs="Times New Roman"/>
+          <w:b w:val="0"/>
+          <w:bCs w:val="0"/>
+          <w:i w:val="0"/>
+          <w:iCs w:val="0"/>
+          <w:noProof w:val="0"/>
+          <w:color w:val="000000" w:themeColor="text1" w:themeTint="FF" w:themeShade="FF"/>
+          <w:sz w:val="28"/>
+          <w:szCs w:val="28"/>
+          <w:lang w:val="pt-BR"/>
+        </w:rPr>
+        <w:t>}</w:t>
+      </w:r>
+    </w:p>
+    <w:p>
+      <w:r>
+        <w:rPr>
+          <w:rFonts w:ascii="Times New Roman" w:hAnsi="Times New Roman" w:eastAsia="Times New Roman" w:cs="Times New Roman"/>
+          <w:b w:val="0"/>
+          <w:bCs w:val="0"/>
+          <w:i w:val="0"/>
+          <w:iCs w:val="0"/>
+          <w:noProof w:val="0"/>
+          <w:color w:val="000000" w:themeColor="text1" w:themeTint="FF" w:themeShade="FF"/>
+          <w:sz w:val="28"/>
+          <w:szCs w:val="28"/>
+          <w:lang w:val="pt-BR"/>
+        </w:rPr>
+        <w:t>}</w:t>
+      </w:r>
+    </w:p>
+    <w:p>
+      <w:r>
+        <w:rPr>
+          <w:rFonts w:ascii="Times New Roman" w:hAnsi="Times New Roman" w:eastAsia="Times New Roman" w:cs="Times New Roman"/>
+          <w:b w:val="0"/>
+          <w:bCs w:val="0"/>
+          <w:i w:val="0"/>
+          <w:iCs w:val="0"/>
+          <w:noProof w:val="0"/>
+          <w:color w:val="000000" w:themeColor="text1" w:themeTint="FF" w:themeShade="FF"/>
+          <w:sz w:val="28"/>
+          <w:szCs w:val="28"/>
+          <w:lang w:val="pt-BR"/>
+        </w:rPr>
+        <w:t>}</w:t>
+      </w:r>
+    </w:p>
+    <w:p>
+      <w:pPr>
+        <w:pStyle w:val="Normal"/>
+        <w:rPr>
+          <w:rFonts w:ascii="Arial" w:hAnsi="Arial" w:eastAsia="Arial" w:cs="Arial"/>
+          <w:color w:val="000000" w:themeColor="text1" w:themeTint="FF" w:themeShade="FF"/>
+          <w:sz w:val="28"/>
+          <w:szCs w:val="28"/>
+        </w:rPr>
+      </w:pPr>
+      <w:r>
+        <w:rPr>
+          <w:rFonts w:ascii="Arial" w:hAnsi="Arial" w:eastAsia="Arial" w:cs="Arial"/>
+          <w:color w:val="000000" w:themeColor="text1" w:themeTint="FF" w:themeShade="FF"/>
+          <w:sz w:val="28"/>
+          <w:szCs w:val="28"/>
+        </w:rPr>
+        <w:t>Observaçoes</w:t>
+      </w:r>
+    </w:p>
+    <w:p>
+      <w:pPr>
+        <w:pStyle w:val="ListParagraph"/>
+        <w:numPr>
+          <w:ilvl w:val="0"/>
+          <w:numId w:val="1"/>
+        </w:numPr>
+        <w:bidi w:val="0"/>
+        <w:spacing w:before="0" w:beforeAutospacing="off" w:after="160" w:afterAutospacing="off" w:line="259" w:lineRule="auto"/>
+        <w:ind w:left="720" w:right="0" w:hanging="360"/>
+        <w:jc w:val="left"/>
+        <w:rPr>
+          <w:rFonts w:ascii="Arial" w:hAnsi="Arial" w:eastAsia="Arial" w:cs="Arial"/>
+          <w:color w:val="000000" w:themeColor="text1" w:themeTint="FF" w:themeShade="FF"/>
+          <w:sz w:val="28"/>
+          <w:szCs w:val="28"/>
+        </w:rPr>
+      </w:pPr>
+      <w:r>
+        <w:rPr>
+          <w:rFonts w:ascii="Arial" w:hAnsi="Arial" w:eastAsia="Arial" w:cs="Arial"/>
+          <w:color w:val="000000" w:themeColor="text1" w:themeTint="FF" w:themeShade="FF"/>
+          <w:sz w:val="28"/>
+          <w:szCs w:val="28"/>
+        </w:rPr>
+        <w:t xml:space="preserve">Após ajustar o retorno para </w:t>
+      </w:r>
+      <w:proofErr w:type="spellStart"/>
+      <w:r>
+        <w:rPr>
+          <w:rFonts w:ascii="Arial" w:hAnsi="Arial" w:eastAsia="Arial" w:cs="Arial"/>
+          <w:color w:val="000000" w:themeColor="text1" w:themeTint="FF" w:themeShade="FF"/>
+          <w:sz w:val="28"/>
+          <w:szCs w:val="28"/>
+        </w:rPr>
+        <w:t>condenacao</w:t>
+      </w:r>
+      <w:proofErr w:type="spellEnd"/>
+      <w:r>
+        <w:rPr>
+          <w:rFonts w:ascii="Arial" w:hAnsi="Arial" w:eastAsia="Arial" w:cs="Arial"/>
+          <w:color w:val="000000" w:themeColor="text1" w:themeTint="FF" w:themeShade="FF"/>
+          <w:sz w:val="28"/>
+          <w:szCs w:val="28"/>
+        </w:rPr>
+        <w:t xml:space="preserve"> individual o teste de </w:t>
+      </w:r>
+      <w:proofErr w:type="spellStart"/>
+      <w:r>
+        <w:rPr>
+          <w:rFonts w:ascii="Arial" w:hAnsi="Arial" w:eastAsia="Arial" w:cs="Arial"/>
+          <w:color w:val="000000" w:themeColor="text1" w:themeTint="FF" w:themeShade="FF"/>
+          <w:sz w:val="28"/>
+          <w:szCs w:val="28"/>
+        </w:rPr>
+        <w:t>condenaçāo</w:t>
+      </w:r>
+      <w:proofErr w:type="spellEnd"/>
+      <w:r>
+        <w:rPr>
+          <w:rFonts w:ascii="Arial" w:hAnsi="Arial" w:eastAsia="Arial" w:cs="Arial"/>
+          <w:color w:val="000000" w:themeColor="text1" w:themeTint="FF" w:themeShade="FF"/>
+          <w:sz w:val="28"/>
+          <w:szCs w:val="28"/>
+        </w:rPr>
+        <w:t xml:space="preserve"> de cumplices falhará</w:t>
+      </w:r>
+    </w:p>
+    <w:p>
+      <w:pPr>
+        <w:pStyle w:val="Normal"/>
+        <w:ind w:firstLine="0"/>
+        <w:rPr>
+          <w:rFonts w:ascii="Arial" w:hAnsi="Arial" w:eastAsia="Arial" w:cs="Arial"/>
+          <w:color w:val="000000" w:themeColor="text1" w:themeTint="FF" w:themeShade="FF"/>
+          <w:sz w:val="28"/>
+          <w:szCs w:val="28"/>
+        </w:rPr>
+      </w:pPr>
     </w:p>
     <w:sectPr>
       <w:pgSz w:w="11906" w:h="16838" w:orient="portrait"/>

</xml_diff>

<commit_message>
ájustando teste condenacao individual
</commit_message>
<xml_diff>
--- a/Testes/Document 1.docx
+++ b/Testes/Document 1.docx
@@ -5701,27 +5701,7 @@
           <w:sz w:val="28"/>
           <w:szCs w:val="28"/>
         </w:rPr>
-        <w:t xml:space="preserve">Após ajustas o </w:t>
-      </w:r>
-      <w:proofErr w:type="spellStart"/>
-      <w:r>
-        <w:rPr>
-          <w:rFonts w:ascii="Arial" w:hAnsi="Arial" w:eastAsia="Arial" w:cs="Arial"/>
-          <w:color w:val="000000" w:themeColor="text1" w:themeTint="FF" w:themeShade="FF"/>
-          <w:sz w:val="28"/>
-          <w:szCs w:val="28"/>
-        </w:rPr>
-        <w:t>parametro</w:t>
-      </w:r>
-      <w:proofErr w:type="spellEnd"/>
-      <w:r>
-        <w:rPr>
-          <w:rFonts w:ascii="Arial" w:hAnsi="Arial" w:eastAsia="Arial" w:cs="Arial"/>
-          <w:color w:val="000000" w:themeColor="text1" w:themeTint="FF" w:themeShade="FF"/>
-          <w:sz w:val="28"/>
-          <w:szCs w:val="28"/>
-        </w:rPr>
-        <w:t xml:space="preserve"> para </w:t>
+        <w:t xml:space="preserve">Após ajustar o parametro para </w:t>
       </w:r>
       <w:proofErr w:type="spellStart"/>
       <w:r>
@@ -6556,7 +6536,770 @@
           <w:sz w:val="28"/>
           <w:szCs w:val="28"/>
         </w:rPr>
-        <w:t xml:space="preserve"> de cumplices falhará</w:t>
+        <w:t xml:space="preserve"> de cumplices e o de inocentes falhará </w:t>
+      </w:r>
+    </w:p>
+    <w:p>
+      <w:pPr>
+        <w:pStyle w:val="Normal"/>
+        <w:ind w:firstLine="0"/>
+        <w:rPr>
+          <w:rFonts w:ascii="Arial" w:hAnsi="Arial" w:eastAsia="Arial" w:cs="Arial"/>
+          <w:color w:val="000000" w:themeColor="text1" w:themeTint="FF" w:themeShade="FF"/>
+          <w:sz w:val="28"/>
+          <w:szCs w:val="28"/>
+        </w:rPr>
+      </w:pPr>
+      <w:r>
+        <w:rPr>
+          <w:rFonts w:ascii="Arial" w:hAnsi="Arial" w:eastAsia="Arial" w:cs="Arial"/>
+          <w:color w:val="000000" w:themeColor="text1" w:themeTint="FF" w:themeShade="FF"/>
+          <w:sz w:val="28"/>
+          <w:szCs w:val="28"/>
+        </w:rPr>
+        <w:t xml:space="preserve">Realizando ajustes no </w:t>
+      </w:r>
+      <w:proofErr w:type="spellStart"/>
+      <w:r>
+        <w:rPr>
+          <w:rFonts w:ascii="Arial" w:hAnsi="Arial" w:eastAsia="Arial" w:cs="Arial"/>
+          <w:color w:val="000000" w:themeColor="text1" w:themeTint="FF" w:themeShade="FF"/>
+          <w:sz w:val="28"/>
+          <w:szCs w:val="28"/>
+        </w:rPr>
+        <w:t>codigo</w:t>
+      </w:r>
+      <w:proofErr w:type="spellEnd"/>
+    </w:p>
+    <w:p>
+      <w:r>
+        <w:rPr>
+          <w:rFonts w:ascii="Times New Roman" w:hAnsi="Times New Roman" w:eastAsia="Times New Roman" w:cs="Times New Roman"/>
+          <w:b w:val="0"/>
+          <w:bCs w:val="0"/>
+          <w:i w:val="0"/>
+          <w:iCs w:val="0"/>
+          <w:noProof w:val="0"/>
+          <w:color w:val="000000" w:themeColor="text1" w:themeTint="FF" w:themeShade="FF"/>
+          <w:sz w:val="28"/>
+          <w:szCs w:val="28"/>
+          <w:lang w:val="pt-BR"/>
+        </w:rPr>
+        <w:t>public class JulgamentoPrisioneiro {</w:t>
+      </w:r>
+    </w:p>
+    <w:p>
+      <w:r>
+        <w:rPr>
+          <w:rFonts w:ascii="Times New Roman" w:hAnsi="Times New Roman" w:eastAsia="Times New Roman" w:cs="Times New Roman"/>
+          <w:b w:val="0"/>
+          <w:bCs w:val="0"/>
+          <w:i w:val="0"/>
+          <w:iCs w:val="0"/>
+          <w:noProof w:val="0"/>
+          <w:color w:val="000000" w:themeColor="text1" w:themeTint="FF" w:themeShade="FF"/>
+          <w:sz w:val="28"/>
+          <w:szCs w:val="28"/>
+          <w:lang w:val="pt-BR"/>
+        </w:rPr>
+        <w:t>private int PENA_INOCENCIA = 13;</w:t>
+      </w:r>
+    </w:p>
+    <w:p>
+      <w:r>
+        <w:rPr>
+          <w:rFonts w:ascii="Times New Roman" w:hAnsi="Times New Roman" w:eastAsia="Times New Roman" w:cs="Times New Roman"/>
+          <w:b w:val="0"/>
+          <w:bCs w:val="0"/>
+          <w:i w:val="0"/>
+          <w:iCs w:val="0"/>
+          <w:noProof w:val="0"/>
+          <w:color w:val="000000" w:themeColor="text1" w:themeTint="FF" w:themeShade="FF"/>
+          <w:sz w:val="28"/>
+          <w:szCs w:val="28"/>
+          <w:lang w:val="pt-BR"/>
+        </w:rPr>
+        <w:t>private int PENA_CONDENACAO_MUTUA = 15;</w:t>
+      </w:r>
+    </w:p>
+    <w:p>
+      <w:r>
+        <w:rPr>
+          <w:rFonts w:ascii="Times New Roman" w:hAnsi="Times New Roman" w:eastAsia="Times New Roman" w:cs="Times New Roman"/>
+          <w:b w:val="0"/>
+          <w:bCs w:val="0"/>
+          <w:i w:val="0"/>
+          <w:iCs w:val="0"/>
+          <w:noProof w:val="0"/>
+          <w:color w:val="000000" w:themeColor="text1" w:themeTint="FF" w:themeShade="FF"/>
+          <w:sz w:val="28"/>
+          <w:szCs w:val="28"/>
+          <w:lang w:val="pt-BR"/>
+        </w:rPr>
+        <w:t>private int PENA_CONDENACAO_INDIVIDUAL = 10;</w:t>
+      </w:r>
+    </w:p>
+    <w:p>
+      <w:r>
+        <w:rPr>
+          <w:rFonts w:ascii="Times New Roman" w:hAnsi="Times New Roman" w:eastAsia="Times New Roman" w:cs="Times New Roman"/>
+          <w:b w:val="0"/>
+          <w:bCs w:val="0"/>
+          <w:i w:val="0"/>
+          <w:iCs w:val="0"/>
+          <w:noProof w:val="0"/>
+          <w:color w:val="000000" w:themeColor="text1" w:themeTint="FF" w:themeShade="FF"/>
+          <w:sz w:val="28"/>
+          <w:szCs w:val="28"/>
+          <w:lang w:val="pt-BR"/>
+        </w:rPr>
+        <w:t>private int PENA_CONDENACAO_CUMPLICES = 11;</w:t>
+      </w:r>
+    </w:p>
+    <w:p>
+      <w:proofErr w:type="spellStart"/>
+      <w:r>
+        <w:rPr>
+          <w:rFonts w:ascii="Times New Roman" w:hAnsi="Times New Roman" w:eastAsia="Times New Roman" w:cs="Times New Roman"/>
+          <w:b w:val="0"/>
+          <w:bCs w:val="0"/>
+          <w:i w:val="0"/>
+          <w:iCs w:val="0"/>
+          <w:noProof w:val="0"/>
+          <w:color w:val="000000" w:themeColor="text1" w:themeTint="FF" w:themeShade="FF"/>
+          <w:sz w:val="28"/>
+          <w:szCs w:val="28"/>
+          <w:lang w:val="pt-BR"/>
+        </w:rPr>
+        <w:t>public</w:t>
+      </w:r>
+      <w:proofErr w:type="spellEnd"/>
+      <w:r>
+        <w:rPr>
+          <w:rFonts w:ascii="Times New Roman" w:hAnsi="Times New Roman" w:eastAsia="Times New Roman" w:cs="Times New Roman"/>
+          <w:b w:val="0"/>
+          <w:bCs w:val="0"/>
+          <w:i w:val="0"/>
+          <w:iCs w:val="0"/>
+          <w:noProof w:val="0"/>
+          <w:color w:val="000000" w:themeColor="text1" w:themeTint="FF" w:themeShade="FF"/>
+          <w:sz w:val="28"/>
+          <w:szCs w:val="28"/>
+          <w:lang w:val="pt-BR"/>
+        </w:rPr>
+        <w:t xml:space="preserve"> </w:t>
+      </w:r>
+      <w:proofErr w:type="spellStart"/>
+      <w:r>
+        <w:rPr>
+          <w:rFonts w:ascii="Times New Roman" w:hAnsi="Times New Roman" w:eastAsia="Times New Roman" w:cs="Times New Roman"/>
+          <w:b w:val="0"/>
+          <w:bCs w:val="0"/>
+          <w:i w:val="0"/>
+          <w:iCs w:val="0"/>
+          <w:noProof w:val="0"/>
+          <w:color w:val="000000" w:themeColor="text1" w:themeTint="FF" w:themeShade="FF"/>
+          <w:sz w:val="28"/>
+          <w:szCs w:val="28"/>
+          <w:lang w:val="pt-BR"/>
+        </w:rPr>
+        <w:t>int</w:t>
+      </w:r>
+      <w:proofErr w:type="spellEnd"/>
+      <w:r>
+        <w:rPr>
+          <w:rFonts w:ascii="Times New Roman" w:hAnsi="Times New Roman" w:eastAsia="Times New Roman" w:cs="Times New Roman"/>
+          <w:b w:val="0"/>
+          <w:bCs w:val="0"/>
+          <w:i w:val="0"/>
+          <w:iCs w:val="0"/>
+          <w:noProof w:val="0"/>
+          <w:color w:val="000000" w:themeColor="text1" w:themeTint="FF" w:themeShade="FF"/>
+          <w:sz w:val="28"/>
+          <w:szCs w:val="28"/>
+          <w:lang w:val="pt-BR"/>
+        </w:rPr>
+        <w:t xml:space="preserve"> </w:t>
+      </w:r>
+      <w:proofErr w:type="spellStart"/>
+      <w:r>
+        <w:rPr>
+          <w:rFonts w:ascii="Times New Roman" w:hAnsi="Times New Roman" w:eastAsia="Times New Roman" w:cs="Times New Roman"/>
+          <w:b w:val="0"/>
+          <w:bCs w:val="0"/>
+          <w:i w:val="0"/>
+          <w:iCs w:val="0"/>
+          <w:noProof w:val="0"/>
+          <w:color w:val="000000" w:themeColor="text1" w:themeTint="FF" w:themeShade="FF"/>
+          <w:sz w:val="28"/>
+          <w:szCs w:val="28"/>
+          <w:lang w:val="pt-BR"/>
+        </w:rPr>
+        <w:t>calculaPena</w:t>
+      </w:r>
+      <w:proofErr w:type="spellEnd"/>
+      <w:r>
+        <w:rPr>
+          <w:rFonts w:ascii="Times New Roman" w:hAnsi="Times New Roman" w:eastAsia="Times New Roman" w:cs="Times New Roman"/>
+          <w:b w:val="0"/>
+          <w:bCs w:val="0"/>
+          <w:i w:val="0"/>
+          <w:iCs w:val="0"/>
+          <w:noProof w:val="0"/>
+          <w:color w:val="000000" w:themeColor="text1" w:themeTint="FF" w:themeShade="FF"/>
+          <w:sz w:val="28"/>
+          <w:szCs w:val="28"/>
+          <w:lang w:val="pt-BR"/>
+        </w:rPr>
+        <w:t>(</w:t>
+      </w:r>
+      <w:proofErr w:type="spellStart"/>
+      <w:r>
+        <w:rPr>
+          <w:rFonts w:ascii="Times New Roman" w:hAnsi="Times New Roman" w:eastAsia="Times New Roman" w:cs="Times New Roman"/>
+          <w:b w:val="0"/>
+          <w:bCs w:val="0"/>
+          <w:i w:val="0"/>
+          <w:iCs w:val="0"/>
+          <w:noProof w:val="0"/>
+          <w:color w:val="000000" w:themeColor="text1" w:themeTint="FF" w:themeShade="FF"/>
+          <w:sz w:val="28"/>
+          <w:szCs w:val="28"/>
+          <w:lang w:val="pt-BR"/>
+        </w:rPr>
+        <w:t>String</w:t>
+      </w:r>
+      <w:proofErr w:type="spellEnd"/>
+      <w:r>
+        <w:rPr>
+          <w:rFonts w:ascii="Times New Roman" w:hAnsi="Times New Roman" w:eastAsia="Times New Roman" w:cs="Times New Roman"/>
+          <w:b w:val="0"/>
+          <w:bCs w:val="0"/>
+          <w:i w:val="0"/>
+          <w:iCs w:val="0"/>
+          <w:noProof w:val="0"/>
+          <w:color w:val="000000" w:themeColor="text1" w:themeTint="FF" w:themeShade="FF"/>
+          <w:sz w:val="28"/>
+          <w:szCs w:val="28"/>
+          <w:lang w:val="pt-BR"/>
+        </w:rPr>
+        <w:t xml:space="preserve"> respostaPrisioneiroA, String respostaPrisioneiroB) {</w:t>
+      </w:r>
+    </w:p>
+    <w:p>
+      <w:proofErr w:type="spellStart"/>
+      <w:r>
+        <w:rPr>
+          <w:rFonts w:ascii="Times New Roman" w:hAnsi="Times New Roman" w:eastAsia="Times New Roman" w:cs="Times New Roman"/>
+          <w:b w:val="0"/>
+          <w:bCs w:val="0"/>
+          <w:i w:val="0"/>
+          <w:iCs w:val="0"/>
+          <w:noProof w:val="0"/>
+          <w:color w:val="000000" w:themeColor="text1" w:themeTint="FF" w:themeShade="FF"/>
+          <w:sz w:val="28"/>
+          <w:szCs w:val="28"/>
+          <w:lang w:val="pt-BR"/>
+        </w:rPr>
+        <w:t>if</w:t>
+      </w:r>
+      <w:proofErr w:type="spellEnd"/>
+      <w:r>
+        <w:rPr>
+          <w:rFonts w:ascii="Times New Roman" w:hAnsi="Times New Roman" w:eastAsia="Times New Roman" w:cs="Times New Roman"/>
+          <w:b w:val="0"/>
+          <w:bCs w:val="0"/>
+          <w:i w:val="0"/>
+          <w:iCs w:val="0"/>
+          <w:noProof w:val="0"/>
+          <w:color w:val="000000" w:themeColor="text1" w:themeTint="FF" w:themeShade="FF"/>
+          <w:sz w:val="28"/>
+          <w:szCs w:val="28"/>
+          <w:lang w:val="pt-BR"/>
+        </w:rPr>
+        <w:t xml:space="preserve"> (</w:t>
+      </w:r>
+      <w:proofErr w:type="spellStart"/>
+      <w:r>
+        <w:rPr>
+          <w:rFonts w:ascii="Times New Roman" w:hAnsi="Times New Roman" w:eastAsia="Times New Roman" w:cs="Times New Roman"/>
+          <w:b w:val="0"/>
+          <w:bCs w:val="0"/>
+          <w:i w:val="0"/>
+          <w:iCs w:val="0"/>
+          <w:noProof w:val="0"/>
+          <w:color w:val="000000" w:themeColor="text1" w:themeTint="FF" w:themeShade="FF"/>
+          <w:sz w:val="28"/>
+          <w:szCs w:val="28"/>
+          <w:lang w:val="pt-BR"/>
+        </w:rPr>
+        <w:t>respostaPrisioneiroA</w:t>
+      </w:r>
+      <w:proofErr w:type="spellEnd"/>
+      <w:r>
+        <w:rPr>
+          <w:rFonts w:ascii="Times New Roman" w:hAnsi="Times New Roman" w:eastAsia="Times New Roman" w:cs="Times New Roman"/>
+          <w:b w:val="0"/>
+          <w:bCs w:val="0"/>
+          <w:i w:val="0"/>
+          <w:iCs w:val="0"/>
+          <w:noProof w:val="0"/>
+          <w:color w:val="000000" w:themeColor="text1" w:themeTint="FF" w:themeShade="FF"/>
+          <w:sz w:val="28"/>
+          <w:szCs w:val="28"/>
+          <w:lang w:val="pt-BR"/>
+        </w:rPr>
+        <w:t xml:space="preserve"> == "Culpado") {</w:t>
+      </w:r>
+    </w:p>
+    <w:p>
+      <w:pPr>
+        <w:pStyle w:val="Normal"/>
+      </w:pPr>
+      <w:proofErr w:type="spellStart"/>
+      <w:r>
+        <w:rPr>
+          <w:rFonts w:ascii="Times New Roman" w:hAnsi="Times New Roman" w:eastAsia="Times New Roman" w:cs="Times New Roman"/>
+          <w:b w:val="0"/>
+          <w:bCs w:val="0"/>
+          <w:i w:val="0"/>
+          <w:iCs w:val="0"/>
+          <w:noProof w:val="0"/>
+          <w:color w:val="000000" w:themeColor="text1" w:themeTint="FF" w:themeShade="FF"/>
+          <w:sz w:val="28"/>
+          <w:szCs w:val="28"/>
+          <w:lang w:val="pt-BR"/>
+        </w:rPr>
+        <w:t>if</w:t>
+      </w:r>
+      <w:proofErr w:type="spellEnd"/>
+      <w:r>
+        <w:rPr>
+          <w:rFonts w:ascii="Times New Roman" w:hAnsi="Times New Roman" w:eastAsia="Times New Roman" w:cs="Times New Roman"/>
+          <w:b w:val="0"/>
+          <w:bCs w:val="0"/>
+          <w:i w:val="0"/>
+          <w:iCs w:val="0"/>
+          <w:noProof w:val="0"/>
+          <w:color w:val="000000" w:themeColor="text1" w:themeTint="FF" w:themeShade="FF"/>
+          <w:sz w:val="28"/>
+          <w:szCs w:val="28"/>
+          <w:lang w:val="pt-BR"/>
+        </w:rPr>
+        <w:t xml:space="preserve"> (</w:t>
+      </w:r>
+      <w:proofErr w:type="spellStart"/>
+      <w:r>
+        <w:rPr>
+          <w:rFonts w:ascii="Times New Roman" w:hAnsi="Times New Roman" w:eastAsia="Times New Roman" w:cs="Times New Roman"/>
+          <w:b w:val="0"/>
+          <w:bCs w:val="0"/>
+          <w:i w:val="0"/>
+          <w:iCs w:val="0"/>
+          <w:noProof w:val="0"/>
+          <w:color w:val="000000" w:themeColor="text1" w:themeTint="FF" w:themeShade="FF"/>
+          <w:sz w:val="28"/>
+          <w:szCs w:val="28"/>
+          <w:lang w:val="pt-BR"/>
+        </w:rPr>
+        <w:t>respostaPrisioneiroB</w:t>
+      </w:r>
+      <w:proofErr w:type="spellEnd"/>
+      <w:r>
+        <w:rPr>
+          <w:rFonts w:ascii="Times New Roman" w:hAnsi="Times New Roman" w:eastAsia="Times New Roman" w:cs="Times New Roman"/>
+          <w:b w:val="0"/>
+          <w:bCs w:val="0"/>
+          <w:i w:val="0"/>
+          <w:iCs w:val="0"/>
+          <w:noProof w:val="0"/>
+          <w:color w:val="000000" w:themeColor="text1" w:themeTint="FF" w:themeShade="FF"/>
+          <w:sz w:val="28"/>
+          <w:szCs w:val="28"/>
+          <w:lang w:val="pt-BR"/>
+        </w:rPr>
+        <w:t xml:space="preserve"> == "Culpado") {</w:t>
+      </w:r>
+    </w:p>
+    <w:p>
+      <w:r>
+        <w:rPr>
+          <w:rFonts w:ascii="Times New Roman" w:hAnsi="Times New Roman" w:eastAsia="Times New Roman" w:cs="Times New Roman"/>
+          <w:b w:val="0"/>
+          <w:bCs w:val="0"/>
+          <w:i w:val="0"/>
+          <w:iCs w:val="0"/>
+          <w:noProof w:val="0"/>
+          <w:color w:val="000000" w:themeColor="text1" w:themeTint="FF" w:themeShade="FF"/>
+          <w:sz w:val="28"/>
+          <w:szCs w:val="28"/>
+          <w:lang w:val="pt-BR"/>
+        </w:rPr>
+        <w:t>return PENA_CONDENACAO_MUTUA;</w:t>
+      </w:r>
+    </w:p>
+    <w:p>
+      <w:r>
+        <w:rPr>
+          <w:rFonts w:ascii="Times New Roman" w:hAnsi="Times New Roman" w:eastAsia="Times New Roman" w:cs="Times New Roman"/>
+          <w:b w:val="0"/>
+          <w:bCs w:val="0"/>
+          <w:i w:val="0"/>
+          <w:iCs w:val="0"/>
+          <w:noProof w:val="0"/>
+          <w:color w:val="000000" w:themeColor="text1" w:themeTint="FF" w:themeShade="FF"/>
+          <w:sz w:val="28"/>
+          <w:szCs w:val="28"/>
+          <w:lang w:val="pt-BR"/>
+        </w:rPr>
+        <w:t>} else {</w:t>
+      </w:r>
+    </w:p>
+    <w:p>
+      <w:pPr>
+        <w:pStyle w:val="Normal"/>
+      </w:pPr>
+      <w:proofErr w:type="spellStart"/>
+      <w:r>
+        <w:rPr>
+          <w:rFonts w:ascii="Times New Roman" w:hAnsi="Times New Roman" w:eastAsia="Times New Roman" w:cs="Times New Roman"/>
+          <w:b w:val="0"/>
+          <w:bCs w:val="0"/>
+          <w:i w:val="0"/>
+          <w:iCs w:val="0"/>
+          <w:noProof w:val="0"/>
+          <w:color w:val="000000" w:themeColor="text1" w:themeTint="FF" w:themeShade="FF"/>
+          <w:sz w:val="28"/>
+          <w:szCs w:val="28"/>
+          <w:lang w:val="pt-BR"/>
+        </w:rPr>
+        <w:t>return</w:t>
+      </w:r>
+      <w:proofErr w:type="spellEnd"/>
+      <w:r>
+        <w:rPr>
+          <w:rFonts w:ascii="Times New Roman" w:hAnsi="Times New Roman" w:eastAsia="Times New Roman" w:cs="Times New Roman"/>
+          <w:b w:val="0"/>
+          <w:bCs w:val="0"/>
+          <w:i w:val="0"/>
+          <w:iCs w:val="0"/>
+          <w:noProof w:val="0"/>
+          <w:color w:val="000000" w:themeColor="text1" w:themeTint="FF" w:themeShade="FF"/>
+          <w:sz w:val="28"/>
+          <w:szCs w:val="28"/>
+          <w:lang w:val="pt-BR"/>
+        </w:rPr>
+        <w:t xml:space="preserve"> PENA_CONDENACAO_INDIVIDUAL;</w:t>
+      </w:r>
+    </w:p>
+    <w:p>
+      <w:r>
+        <w:rPr>
+          <w:rFonts w:ascii="Times New Roman" w:hAnsi="Times New Roman" w:eastAsia="Times New Roman" w:cs="Times New Roman"/>
+          <w:b w:val="0"/>
+          <w:bCs w:val="0"/>
+          <w:i w:val="0"/>
+          <w:iCs w:val="0"/>
+          <w:noProof w:val="0"/>
+          <w:color w:val="000000" w:themeColor="text1" w:themeTint="FF" w:themeShade="FF"/>
+          <w:sz w:val="28"/>
+          <w:szCs w:val="28"/>
+          <w:lang w:val="pt-BR"/>
+        </w:rPr>
+        <w:t>}</w:t>
+      </w:r>
+    </w:p>
+    <w:p>
+      <w:r>
+        <w:rPr>
+          <w:rFonts w:ascii="Times New Roman" w:hAnsi="Times New Roman" w:eastAsia="Times New Roman" w:cs="Times New Roman"/>
+          <w:b w:val="0"/>
+          <w:bCs w:val="0"/>
+          <w:i w:val="0"/>
+          <w:iCs w:val="0"/>
+          <w:noProof w:val="0"/>
+          <w:color w:val="000000" w:themeColor="text1" w:themeTint="FF" w:themeShade="FF"/>
+          <w:sz w:val="28"/>
+          <w:szCs w:val="28"/>
+          <w:lang w:val="pt-BR"/>
+        </w:rPr>
+        <w:t>} else {</w:t>
+      </w:r>
+    </w:p>
+    <w:p>
+      <w:pPr>
+        <w:pStyle w:val="Normal"/>
+      </w:pPr>
+      <w:proofErr w:type="spellStart"/>
+      <w:r>
+        <w:rPr>
+          <w:rFonts w:ascii="Times New Roman" w:hAnsi="Times New Roman" w:eastAsia="Times New Roman" w:cs="Times New Roman"/>
+          <w:b w:val="0"/>
+          <w:bCs w:val="0"/>
+          <w:i w:val="0"/>
+          <w:iCs w:val="0"/>
+          <w:noProof w:val="0"/>
+          <w:color w:val="000000" w:themeColor="text1" w:themeTint="FF" w:themeShade="FF"/>
+          <w:sz w:val="28"/>
+          <w:szCs w:val="28"/>
+          <w:lang w:val="pt-BR"/>
+        </w:rPr>
+        <w:t>if</w:t>
+      </w:r>
+      <w:proofErr w:type="spellEnd"/>
+      <w:r>
+        <w:rPr>
+          <w:rFonts w:ascii="Times New Roman" w:hAnsi="Times New Roman" w:eastAsia="Times New Roman" w:cs="Times New Roman"/>
+          <w:b w:val="0"/>
+          <w:bCs w:val="0"/>
+          <w:i w:val="0"/>
+          <w:iCs w:val="0"/>
+          <w:noProof w:val="0"/>
+          <w:color w:val="000000" w:themeColor="text1" w:themeTint="FF" w:themeShade="FF"/>
+          <w:sz w:val="28"/>
+          <w:szCs w:val="28"/>
+          <w:lang w:val="pt-BR"/>
+        </w:rPr>
+        <w:t xml:space="preserve"> (</w:t>
+      </w:r>
+      <w:proofErr w:type="spellStart"/>
+      <w:r>
+        <w:rPr>
+          <w:rFonts w:ascii="Times New Roman" w:hAnsi="Times New Roman" w:eastAsia="Times New Roman" w:cs="Times New Roman"/>
+          <w:b w:val="0"/>
+          <w:bCs w:val="0"/>
+          <w:i w:val="0"/>
+          <w:iCs w:val="0"/>
+          <w:noProof w:val="0"/>
+          <w:color w:val="000000" w:themeColor="text1" w:themeTint="FF" w:themeShade="FF"/>
+          <w:sz w:val="28"/>
+          <w:szCs w:val="28"/>
+          <w:lang w:val="pt-BR"/>
+        </w:rPr>
+        <w:t>respostaPrisioneiroB</w:t>
+      </w:r>
+      <w:proofErr w:type="spellEnd"/>
+      <w:r>
+        <w:rPr>
+          <w:rFonts w:ascii="Times New Roman" w:hAnsi="Times New Roman" w:eastAsia="Times New Roman" w:cs="Times New Roman"/>
+          <w:b w:val="0"/>
+          <w:bCs w:val="0"/>
+          <w:i w:val="0"/>
+          <w:iCs w:val="0"/>
+          <w:noProof w:val="0"/>
+          <w:color w:val="000000" w:themeColor="text1" w:themeTint="FF" w:themeShade="FF"/>
+          <w:sz w:val="28"/>
+          <w:szCs w:val="28"/>
+          <w:lang w:val="pt-BR"/>
+        </w:rPr>
+        <w:t xml:space="preserve"> == "Culpado") {</w:t>
+      </w:r>
+    </w:p>
+    <w:p>
+      <w:r>
+        <w:rPr>
+          <w:rFonts w:ascii="Times New Roman" w:hAnsi="Times New Roman" w:eastAsia="Times New Roman" w:cs="Times New Roman"/>
+          <w:b w:val="0"/>
+          <w:bCs w:val="0"/>
+          <w:i w:val="0"/>
+          <w:iCs w:val="0"/>
+          <w:noProof w:val="0"/>
+          <w:color w:val="000000" w:themeColor="text1" w:themeTint="FF" w:themeShade="FF"/>
+          <w:sz w:val="28"/>
+          <w:szCs w:val="28"/>
+          <w:lang w:val="pt-BR"/>
+        </w:rPr>
+        <w:t>return PENA_CONDENACAO_INDIVIDUAL;</w:t>
+      </w:r>
+    </w:p>
+    <w:p>
+      <w:r>
+        <w:rPr>
+          <w:rFonts w:ascii="Times New Roman" w:hAnsi="Times New Roman" w:eastAsia="Times New Roman" w:cs="Times New Roman"/>
+          <w:b w:val="0"/>
+          <w:bCs w:val="0"/>
+          <w:i w:val="0"/>
+          <w:iCs w:val="0"/>
+          <w:noProof w:val="0"/>
+          <w:color w:val="000000" w:themeColor="text1" w:themeTint="FF" w:themeShade="FF"/>
+          <w:sz w:val="28"/>
+          <w:szCs w:val="28"/>
+          <w:lang w:val="pt-BR"/>
+        </w:rPr>
+        <w:t>} else {</w:t>
+      </w:r>
+    </w:p>
+    <w:p>
+      <w:r>
+        <w:rPr>
+          <w:rFonts w:ascii="Times New Roman" w:hAnsi="Times New Roman" w:eastAsia="Times New Roman" w:cs="Times New Roman"/>
+          <w:b w:val="0"/>
+          <w:bCs w:val="0"/>
+          <w:i w:val="0"/>
+          <w:iCs w:val="0"/>
+          <w:noProof w:val="0"/>
+          <w:color w:val="000000" w:themeColor="text1" w:themeTint="FF" w:themeShade="FF"/>
+          <w:sz w:val="28"/>
+          <w:szCs w:val="28"/>
+          <w:lang w:val="pt-BR"/>
+        </w:rPr>
+        <w:t>return PENA_CONDENACAO_CUMPLICES;</w:t>
+      </w:r>
+    </w:p>
+    <w:p>
+      <w:r>
+        <w:rPr>
+          <w:rFonts w:ascii="Times New Roman" w:hAnsi="Times New Roman" w:eastAsia="Times New Roman" w:cs="Times New Roman"/>
+          <w:b w:val="0"/>
+          <w:bCs w:val="0"/>
+          <w:i w:val="0"/>
+          <w:iCs w:val="0"/>
+          <w:noProof w:val="0"/>
+          <w:color w:val="000000" w:themeColor="text1" w:themeTint="FF" w:themeShade="FF"/>
+          <w:sz w:val="28"/>
+          <w:szCs w:val="28"/>
+          <w:lang w:val="pt-BR"/>
+        </w:rPr>
+        <w:t>}</w:t>
+      </w:r>
+    </w:p>
+    <w:p>
+      <w:r>
+        <w:rPr>
+          <w:rFonts w:ascii="Times New Roman" w:hAnsi="Times New Roman" w:eastAsia="Times New Roman" w:cs="Times New Roman"/>
+          <w:b w:val="0"/>
+          <w:bCs w:val="0"/>
+          <w:i w:val="0"/>
+          <w:iCs w:val="0"/>
+          <w:noProof w:val="0"/>
+          <w:color w:val="000000" w:themeColor="text1" w:themeTint="FF" w:themeShade="FF"/>
+          <w:sz w:val="28"/>
+          <w:szCs w:val="28"/>
+          <w:lang w:val="pt-BR"/>
+        </w:rPr>
+        <w:t>}</w:t>
+      </w:r>
+    </w:p>
+    <w:p>
+      <w:r>
+        <w:rPr>
+          <w:rFonts w:ascii="Times New Roman" w:hAnsi="Times New Roman" w:eastAsia="Times New Roman" w:cs="Times New Roman"/>
+          <w:b w:val="0"/>
+          <w:bCs w:val="0"/>
+          <w:i w:val="0"/>
+          <w:iCs w:val="0"/>
+          <w:noProof w:val="0"/>
+          <w:color w:val="000000" w:themeColor="text1" w:themeTint="FF" w:themeShade="FF"/>
+          <w:sz w:val="28"/>
+          <w:szCs w:val="28"/>
+          <w:lang w:val="pt-BR"/>
+        </w:rPr>
+        <w:t>}</w:t>
+      </w:r>
+    </w:p>
+    <w:p>
+      <w:r>
+        <w:rPr>
+          <w:rFonts w:ascii="Times New Roman" w:hAnsi="Times New Roman" w:eastAsia="Times New Roman" w:cs="Times New Roman"/>
+          <w:b w:val="0"/>
+          <w:bCs w:val="0"/>
+          <w:i w:val="0"/>
+          <w:iCs w:val="0"/>
+          <w:noProof w:val="0"/>
+          <w:color w:val="000000" w:themeColor="text1" w:themeTint="FF" w:themeShade="FF"/>
+          <w:sz w:val="28"/>
+          <w:szCs w:val="28"/>
+          <w:lang w:val="pt-BR"/>
+        </w:rPr>
+        <w:t>}</w:t>
+      </w:r>
+    </w:p>
+    <w:p>
+      <w:pPr>
+        <w:pStyle w:val="Normal"/>
+        <w:rPr>
+          <w:rFonts w:ascii="Arial" w:hAnsi="Arial" w:eastAsia="Arial" w:cs="Arial"/>
+          <w:color w:val="000000" w:themeColor="text1" w:themeTint="FF" w:themeShade="FF"/>
+          <w:sz w:val="28"/>
+          <w:szCs w:val="28"/>
+        </w:rPr>
+      </w:pPr>
+      <w:r>
+        <w:rPr>
+          <w:rFonts w:ascii="Arial" w:hAnsi="Arial" w:eastAsia="Arial" w:cs="Arial"/>
+          <w:color w:val="000000" w:themeColor="text1" w:themeTint="FF" w:themeShade="FF"/>
+          <w:sz w:val="28"/>
+          <w:szCs w:val="28"/>
+        </w:rPr>
+        <w:t>Observaçoes</w:t>
+      </w:r>
+    </w:p>
+    <w:p>
+      <w:pPr>
+        <w:pStyle w:val="ListParagraph"/>
+        <w:numPr>
+          <w:ilvl w:val="0"/>
+          <w:numId w:val="1"/>
+        </w:numPr>
+        <w:bidi w:val="0"/>
+        <w:spacing w:before="0" w:beforeAutospacing="off" w:after="160" w:afterAutospacing="off" w:line="259" w:lineRule="auto"/>
+        <w:ind w:left="720" w:right="0" w:hanging="360"/>
+        <w:jc w:val="left"/>
+        <w:rPr>
+          <w:rFonts w:ascii="Arial" w:hAnsi="Arial" w:eastAsia="Arial" w:cs="Arial"/>
+          <w:color w:val="000000" w:themeColor="text1" w:themeTint="FF" w:themeShade="FF"/>
+          <w:sz w:val="28"/>
+          <w:szCs w:val="28"/>
+        </w:rPr>
+      </w:pPr>
+      <w:r>
+        <w:rPr>
+          <w:rFonts w:ascii="Arial" w:hAnsi="Arial" w:eastAsia="Arial" w:cs="Arial"/>
+          <w:color w:val="000000" w:themeColor="text1" w:themeTint="FF" w:themeShade="FF"/>
+          <w:sz w:val="28"/>
+          <w:szCs w:val="28"/>
+        </w:rPr>
+        <w:t xml:space="preserve">Após ajustar o retorno para </w:t>
+      </w:r>
+      <w:proofErr w:type="spellStart"/>
+      <w:r>
+        <w:rPr>
+          <w:rFonts w:ascii="Arial" w:hAnsi="Arial" w:eastAsia="Arial" w:cs="Arial"/>
+          <w:color w:val="000000" w:themeColor="text1" w:themeTint="FF" w:themeShade="FF"/>
+          <w:sz w:val="28"/>
+          <w:szCs w:val="28"/>
+        </w:rPr>
+        <w:t>condenacao</w:t>
+      </w:r>
+      <w:proofErr w:type="spellEnd"/>
+      <w:r>
+        <w:rPr>
+          <w:rFonts w:ascii="Arial" w:hAnsi="Arial" w:eastAsia="Arial" w:cs="Arial"/>
+          <w:color w:val="000000" w:themeColor="text1" w:themeTint="FF" w:themeShade="FF"/>
+          <w:sz w:val="28"/>
+          <w:szCs w:val="28"/>
+        </w:rPr>
+        <w:t xml:space="preserve"> individual o teste de </w:t>
+      </w:r>
+      <w:proofErr w:type="spellStart"/>
+      <w:r>
+        <w:rPr>
+          <w:rFonts w:ascii="Arial" w:hAnsi="Arial" w:eastAsia="Arial" w:cs="Arial"/>
+          <w:color w:val="000000" w:themeColor="text1" w:themeTint="FF" w:themeShade="FF"/>
+          <w:sz w:val="28"/>
+          <w:szCs w:val="28"/>
+        </w:rPr>
+        <w:t>condenaçāo</w:t>
+      </w:r>
+      <w:proofErr w:type="spellEnd"/>
+      <w:r>
+        <w:rPr>
+          <w:rFonts w:ascii="Arial" w:hAnsi="Arial" w:eastAsia="Arial" w:cs="Arial"/>
+          <w:color w:val="000000" w:themeColor="text1" w:themeTint="FF" w:themeShade="FF"/>
+          <w:sz w:val="28"/>
+          <w:szCs w:val="28"/>
+        </w:rPr>
+        <w:t xml:space="preserve"> de cumplices e o de inocentes falhará</w:t>
       </w:r>
     </w:p>
     <w:p>

</xml_diff>

<commit_message>
ajustando valores e retorno cumplices e indivdual
</commit_message>
<xml_diff>
--- a/Testes/Document 1.docx
+++ b/Testes/Document 1.docx
@@ -7300,6 +7300,901 @@
           <w:szCs w:val="28"/>
         </w:rPr>
         <w:t xml:space="preserve"> de cumplices e o de inocentes falhará</w:t>
+      </w:r>
+    </w:p>
+    <w:p>
+      <w:r>
+        <w:rPr>
+          <w:rFonts w:ascii="Times New Roman" w:hAnsi="Times New Roman" w:eastAsia="Times New Roman" w:cs="Times New Roman"/>
+          <w:b w:val="0"/>
+          <w:bCs w:val="0"/>
+          <w:i w:val="0"/>
+          <w:iCs w:val="0"/>
+          <w:noProof w:val="0"/>
+          <w:color w:val="000000" w:themeColor="text1" w:themeTint="FF" w:themeShade="FF"/>
+          <w:sz w:val="28"/>
+          <w:szCs w:val="28"/>
+          <w:lang w:val="pt-BR"/>
+        </w:rPr>
+        <w:t>public class JulgamentoPrisioneiro {</w:t>
+      </w:r>
+    </w:p>
+    <w:p>
+      <w:proofErr w:type="spellStart"/>
+      <w:r>
+        <w:rPr>
+          <w:rFonts w:ascii="Times New Roman" w:hAnsi="Times New Roman" w:eastAsia="Times New Roman" w:cs="Times New Roman"/>
+          <w:b w:val="0"/>
+          <w:bCs w:val="0"/>
+          <w:i w:val="0"/>
+          <w:iCs w:val="0"/>
+          <w:noProof w:val="0"/>
+          <w:color w:val="000000" w:themeColor="text1" w:themeTint="FF" w:themeShade="FF"/>
+          <w:sz w:val="28"/>
+          <w:szCs w:val="28"/>
+          <w:lang w:val="pt-BR"/>
+        </w:rPr>
+        <w:t>private</w:t>
+      </w:r>
+      <w:proofErr w:type="spellEnd"/>
+      <w:r>
+        <w:rPr>
+          <w:rFonts w:ascii="Times New Roman" w:hAnsi="Times New Roman" w:eastAsia="Times New Roman" w:cs="Times New Roman"/>
+          <w:b w:val="0"/>
+          <w:bCs w:val="0"/>
+          <w:i w:val="0"/>
+          <w:iCs w:val="0"/>
+          <w:noProof w:val="0"/>
+          <w:color w:val="000000" w:themeColor="text1" w:themeTint="FF" w:themeShade="FF"/>
+          <w:sz w:val="28"/>
+          <w:szCs w:val="28"/>
+          <w:lang w:val="pt-BR"/>
+        </w:rPr>
+        <w:t xml:space="preserve"> </w:t>
+      </w:r>
+      <w:proofErr w:type="spellStart"/>
+      <w:r>
+        <w:rPr>
+          <w:rFonts w:ascii="Times New Roman" w:hAnsi="Times New Roman" w:eastAsia="Times New Roman" w:cs="Times New Roman"/>
+          <w:b w:val="0"/>
+          <w:bCs w:val="0"/>
+          <w:i w:val="0"/>
+          <w:iCs w:val="0"/>
+          <w:noProof w:val="0"/>
+          <w:color w:val="000000" w:themeColor="text1" w:themeTint="FF" w:themeShade="FF"/>
+          <w:sz w:val="28"/>
+          <w:szCs w:val="28"/>
+          <w:lang w:val="pt-BR"/>
+        </w:rPr>
+        <w:t>int</w:t>
+      </w:r>
+      <w:proofErr w:type="spellEnd"/>
+      <w:r>
+        <w:rPr>
+          <w:rFonts w:ascii="Times New Roman" w:hAnsi="Times New Roman" w:eastAsia="Times New Roman" w:cs="Times New Roman"/>
+          <w:b w:val="0"/>
+          <w:bCs w:val="0"/>
+          <w:i w:val="0"/>
+          <w:iCs w:val="0"/>
+          <w:noProof w:val="0"/>
+          <w:color w:val="000000" w:themeColor="text1" w:themeTint="FF" w:themeShade="FF"/>
+          <w:sz w:val="28"/>
+          <w:szCs w:val="28"/>
+          <w:lang w:val="pt-BR"/>
+        </w:rPr>
+        <w:t xml:space="preserve"> PENA_INOCENCIA = 0;</w:t>
+      </w:r>
+    </w:p>
+    <w:p>
+      <w:proofErr w:type="spellStart"/>
+      <w:r>
+        <w:rPr>
+          <w:rFonts w:ascii="Times New Roman" w:hAnsi="Times New Roman" w:eastAsia="Times New Roman" w:cs="Times New Roman"/>
+          <w:b w:val="0"/>
+          <w:bCs w:val="0"/>
+          <w:i w:val="0"/>
+          <w:iCs w:val="0"/>
+          <w:noProof w:val="0"/>
+          <w:color w:val="000000" w:themeColor="text1" w:themeTint="FF" w:themeShade="FF"/>
+          <w:sz w:val="28"/>
+          <w:szCs w:val="28"/>
+          <w:lang w:val="pt-BR"/>
+        </w:rPr>
+        <w:t>private</w:t>
+      </w:r>
+      <w:proofErr w:type="spellEnd"/>
+      <w:r>
+        <w:rPr>
+          <w:rFonts w:ascii="Times New Roman" w:hAnsi="Times New Roman" w:eastAsia="Times New Roman" w:cs="Times New Roman"/>
+          <w:b w:val="0"/>
+          <w:bCs w:val="0"/>
+          <w:i w:val="0"/>
+          <w:iCs w:val="0"/>
+          <w:noProof w:val="0"/>
+          <w:color w:val="000000" w:themeColor="text1" w:themeTint="FF" w:themeShade="FF"/>
+          <w:sz w:val="28"/>
+          <w:szCs w:val="28"/>
+          <w:lang w:val="pt-BR"/>
+        </w:rPr>
+        <w:t xml:space="preserve"> </w:t>
+      </w:r>
+      <w:proofErr w:type="spellStart"/>
+      <w:r>
+        <w:rPr>
+          <w:rFonts w:ascii="Times New Roman" w:hAnsi="Times New Roman" w:eastAsia="Times New Roman" w:cs="Times New Roman"/>
+          <w:b w:val="0"/>
+          <w:bCs w:val="0"/>
+          <w:i w:val="0"/>
+          <w:iCs w:val="0"/>
+          <w:noProof w:val="0"/>
+          <w:color w:val="000000" w:themeColor="text1" w:themeTint="FF" w:themeShade="FF"/>
+          <w:sz w:val="28"/>
+          <w:szCs w:val="28"/>
+          <w:lang w:val="pt-BR"/>
+        </w:rPr>
+        <w:t>int</w:t>
+      </w:r>
+      <w:proofErr w:type="spellEnd"/>
+      <w:r>
+        <w:rPr>
+          <w:rFonts w:ascii="Times New Roman" w:hAnsi="Times New Roman" w:eastAsia="Times New Roman" w:cs="Times New Roman"/>
+          <w:b w:val="0"/>
+          <w:bCs w:val="0"/>
+          <w:i w:val="0"/>
+          <w:iCs w:val="0"/>
+          <w:noProof w:val="0"/>
+          <w:color w:val="000000" w:themeColor="text1" w:themeTint="FF" w:themeShade="FF"/>
+          <w:sz w:val="28"/>
+          <w:szCs w:val="28"/>
+          <w:lang w:val="pt-BR"/>
+        </w:rPr>
+        <w:t xml:space="preserve"> PENA_CONDENACAO_MUTUA = 5;</w:t>
+      </w:r>
+    </w:p>
+    <w:p>
+      <w:r>
+        <w:rPr>
+          <w:rFonts w:ascii="Times New Roman" w:hAnsi="Times New Roman" w:eastAsia="Times New Roman" w:cs="Times New Roman"/>
+          <w:b w:val="0"/>
+          <w:bCs w:val="0"/>
+          <w:i w:val="0"/>
+          <w:iCs w:val="0"/>
+          <w:noProof w:val="0"/>
+          <w:color w:val="000000" w:themeColor="text1" w:themeTint="FF" w:themeShade="FF"/>
+          <w:sz w:val="28"/>
+          <w:szCs w:val="28"/>
+          <w:lang w:val="pt-BR"/>
+        </w:rPr>
+        <w:t>private int PENA_CONDENACAO_INDIVIDUAL = 10;</w:t>
+      </w:r>
+    </w:p>
+    <w:p>
+      <w:proofErr w:type="spellStart"/>
+      <w:r>
+        <w:rPr>
+          <w:rFonts w:ascii="Times New Roman" w:hAnsi="Times New Roman" w:eastAsia="Times New Roman" w:cs="Times New Roman"/>
+          <w:b w:val="0"/>
+          <w:bCs w:val="0"/>
+          <w:i w:val="0"/>
+          <w:iCs w:val="0"/>
+          <w:noProof w:val="0"/>
+          <w:color w:val="000000" w:themeColor="text1" w:themeTint="FF" w:themeShade="FF"/>
+          <w:sz w:val="28"/>
+          <w:szCs w:val="28"/>
+          <w:lang w:val="pt-BR"/>
+        </w:rPr>
+        <w:t>private</w:t>
+      </w:r>
+      <w:proofErr w:type="spellEnd"/>
+      <w:r>
+        <w:rPr>
+          <w:rFonts w:ascii="Times New Roman" w:hAnsi="Times New Roman" w:eastAsia="Times New Roman" w:cs="Times New Roman"/>
+          <w:b w:val="0"/>
+          <w:bCs w:val="0"/>
+          <w:i w:val="0"/>
+          <w:iCs w:val="0"/>
+          <w:noProof w:val="0"/>
+          <w:color w:val="000000" w:themeColor="text1" w:themeTint="FF" w:themeShade="FF"/>
+          <w:sz w:val="28"/>
+          <w:szCs w:val="28"/>
+          <w:lang w:val="pt-BR"/>
+        </w:rPr>
+        <w:t xml:space="preserve"> </w:t>
+      </w:r>
+      <w:proofErr w:type="spellStart"/>
+      <w:r>
+        <w:rPr>
+          <w:rFonts w:ascii="Times New Roman" w:hAnsi="Times New Roman" w:eastAsia="Times New Roman" w:cs="Times New Roman"/>
+          <w:b w:val="0"/>
+          <w:bCs w:val="0"/>
+          <w:i w:val="0"/>
+          <w:iCs w:val="0"/>
+          <w:noProof w:val="0"/>
+          <w:color w:val="000000" w:themeColor="text1" w:themeTint="FF" w:themeShade="FF"/>
+          <w:sz w:val="28"/>
+          <w:szCs w:val="28"/>
+          <w:lang w:val="pt-BR"/>
+        </w:rPr>
+        <w:t>int</w:t>
+      </w:r>
+      <w:proofErr w:type="spellEnd"/>
+      <w:r>
+        <w:rPr>
+          <w:rFonts w:ascii="Times New Roman" w:hAnsi="Times New Roman" w:eastAsia="Times New Roman" w:cs="Times New Roman"/>
+          <w:b w:val="0"/>
+          <w:bCs w:val="0"/>
+          <w:i w:val="0"/>
+          <w:iCs w:val="0"/>
+          <w:noProof w:val="0"/>
+          <w:color w:val="000000" w:themeColor="text1" w:themeTint="FF" w:themeShade="FF"/>
+          <w:sz w:val="28"/>
+          <w:szCs w:val="28"/>
+          <w:lang w:val="pt-BR"/>
+        </w:rPr>
+        <w:t xml:space="preserve"> PENA_CONDENACAO_CUMPLICES = 1;</w:t>
+      </w:r>
+    </w:p>
+    <w:p>
+      <w:proofErr w:type="spellStart"/>
+      <w:r>
+        <w:rPr>
+          <w:rFonts w:ascii="Times New Roman" w:hAnsi="Times New Roman" w:eastAsia="Times New Roman" w:cs="Times New Roman"/>
+          <w:b w:val="0"/>
+          <w:bCs w:val="0"/>
+          <w:i w:val="0"/>
+          <w:iCs w:val="0"/>
+          <w:noProof w:val="0"/>
+          <w:color w:val="000000" w:themeColor="text1" w:themeTint="FF" w:themeShade="FF"/>
+          <w:sz w:val="28"/>
+          <w:szCs w:val="28"/>
+          <w:lang w:val="pt-BR"/>
+        </w:rPr>
+        <w:t>public</w:t>
+      </w:r>
+      <w:proofErr w:type="spellEnd"/>
+      <w:r>
+        <w:rPr>
+          <w:rFonts w:ascii="Times New Roman" w:hAnsi="Times New Roman" w:eastAsia="Times New Roman" w:cs="Times New Roman"/>
+          <w:b w:val="0"/>
+          <w:bCs w:val="0"/>
+          <w:i w:val="0"/>
+          <w:iCs w:val="0"/>
+          <w:noProof w:val="0"/>
+          <w:color w:val="000000" w:themeColor="text1" w:themeTint="FF" w:themeShade="FF"/>
+          <w:sz w:val="28"/>
+          <w:szCs w:val="28"/>
+          <w:lang w:val="pt-BR"/>
+        </w:rPr>
+        <w:t xml:space="preserve"> </w:t>
+      </w:r>
+      <w:proofErr w:type="spellStart"/>
+      <w:r>
+        <w:rPr>
+          <w:rFonts w:ascii="Times New Roman" w:hAnsi="Times New Roman" w:eastAsia="Times New Roman" w:cs="Times New Roman"/>
+          <w:b w:val="0"/>
+          <w:bCs w:val="0"/>
+          <w:i w:val="0"/>
+          <w:iCs w:val="0"/>
+          <w:noProof w:val="0"/>
+          <w:color w:val="000000" w:themeColor="text1" w:themeTint="FF" w:themeShade="FF"/>
+          <w:sz w:val="28"/>
+          <w:szCs w:val="28"/>
+          <w:lang w:val="pt-BR"/>
+        </w:rPr>
+        <w:t>int</w:t>
+      </w:r>
+      <w:proofErr w:type="spellEnd"/>
+      <w:r>
+        <w:rPr>
+          <w:rFonts w:ascii="Times New Roman" w:hAnsi="Times New Roman" w:eastAsia="Times New Roman" w:cs="Times New Roman"/>
+          <w:b w:val="0"/>
+          <w:bCs w:val="0"/>
+          <w:i w:val="0"/>
+          <w:iCs w:val="0"/>
+          <w:noProof w:val="0"/>
+          <w:color w:val="000000" w:themeColor="text1" w:themeTint="FF" w:themeShade="FF"/>
+          <w:sz w:val="28"/>
+          <w:szCs w:val="28"/>
+          <w:lang w:val="pt-BR"/>
+        </w:rPr>
+        <w:t xml:space="preserve"> </w:t>
+      </w:r>
+      <w:proofErr w:type="spellStart"/>
+      <w:r>
+        <w:rPr>
+          <w:rFonts w:ascii="Times New Roman" w:hAnsi="Times New Roman" w:eastAsia="Times New Roman" w:cs="Times New Roman"/>
+          <w:b w:val="0"/>
+          <w:bCs w:val="0"/>
+          <w:i w:val="0"/>
+          <w:iCs w:val="0"/>
+          <w:noProof w:val="0"/>
+          <w:color w:val="000000" w:themeColor="text1" w:themeTint="FF" w:themeShade="FF"/>
+          <w:sz w:val="28"/>
+          <w:szCs w:val="28"/>
+          <w:lang w:val="pt-BR"/>
+        </w:rPr>
+        <w:t>calculaPena</w:t>
+      </w:r>
+      <w:proofErr w:type="spellEnd"/>
+      <w:r>
+        <w:rPr>
+          <w:rFonts w:ascii="Times New Roman" w:hAnsi="Times New Roman" w:eastAsia="Times New Roman" w:cs="Times New Roman"/>
+          <w:b w:val="0"/>
+          <w:bCs w:val="0"/>
+          <w:i w:val="0"/>
+          <w:iCs w:val="0"/>
+          <w:noProof w:val="0"/>
+          <w:color w:val="000000" w:themeColor="text1" w:themeTint="FF" w:themeShade="FF"/>
+          <w:sz w:val="28"/>
+          <w:szCs w:val="28"/>
+          <w:lang w:val="pt-BR"/>
+        </w:rPr>
+        <w:t>(</w:t>
+      </w:r>
+      <w:proofErr w:type="spellStart"/>
+      <w:r>
+        <w:rPr>
+          <w:rFonts w:ascii="Times New Roman" w:hAnsi="Times New Roman" w:eastAsia="Times New Roman" w:cs="Times New Roman"/>
+          <w:b w:val="0"/>
+          <w:bCs w:val="0"/>
+          <w:i w:val="0"/>
+          <w:iCs w:val="0"/>
+          <w:noProof w:val="0"/>
+          <w:color w:val="000000" w:themeColor="text1" w:themeTint="FF" w:themeShade="FF"/>
+          <w:sz w:val="28"/>
+          <w:szCs w:val="28"/>
+          <w:lang w:val="pt-BR"/>
+        </w:rPr>
+        <w:t>String</w:t>
+      </w:r>
+      <w:proofErr w:type="spellEnd"/>
+      <w:r>
+        <w:rPr>
+          <w:rFonts w:ascii="Times New Roman" w:hAnsi="Times New Roman" w:eastAsia="Times New Roman" w:cs="Times New Roman"/>
+          <w:b w:val="0"/>
+          <w:bCs w:val="0"/>
+          <w:i w:val="0"/>
+          <w:iCs w:val="0"/>
+          <w:noProof w:val="0"/>
+          <w:color w:val="000000" w:themeColor="text1" w:themeTint="FF" w:themeShade="FF"/>
+          <w:sz w:val="28"/>
+          <w:szCs w:val="28"/>
+          <w:lang w:val="pt-BR"/>
+        </w:rPr>
+        <w:t xml:space="preserve"> respostaPrisioneiroA, String respostaPrisioneiroB) {</w:t>
+      </w:r>
+    </w:p>
+    <w:p>
+      <w:proofErr w:type="spellStart"/>
+      <w:r>
+        <w:rPr>
+          <w:rFonts w:ascii="Times New Roman" w:hAnsi="Times New Roman" w:eastAsia="Times New Roman" w:cs="Times New Roman"/>
+          <w:b w:val="0"/>
+          <w:bCs w:val="0"/>
+          <w:i w:val="0"/>
+          <w:iCs w:val="0"/>
+          <w:noProof w:val="0"/>
+          <w:color w:val="000000" w:themeColor="text1" w:themeTint="FF" w:themeShade="FF"/>
+          <w:sz w:val="28"/>
+          <w:szCs w:val="28"/>
+          <w:lang w:val="pt-BR"/>
+        </w:rPr>
+        <w:t>if</w:t>
+      </w:r>
+      <w:proofErr w:type="spellEnd"/>
+      <w:r>
+        <w:rPr>
+          <w:rFonts w:ascii="Times New Roman" w:hAnsi="Times New Roman" w:eastAsia="Times New Roman" w:cs="Times New Roman"/>
+          <w:b w:val="0"/>
+          <w:bCs w:val="0"/>
+          <w:i w:val="0"/>
+          <w:iCs w:val="0"/>
+          <w:noProof w:val="0"/>
+          <w:color w:val="000000" w:themeColor="text1" w:themeTint="FF" w:themeShade="FF"/>
+          <w:sz w:val="28"/>
+          <w:szCs w:val="28"/>
+          <w:lang w:val="pt-BR"/>
+        </w:rPr>
+        <w:t xml:space="preserve"> (</w:t>
+      </w:r>
+      <w:proofErr w:type="spellStart"/>
+      <w:r>
+        <w:rPr>
+          <w:rFonts w:ascii="Times New Roman" w:hAnsi="Times New Roman" w:eastAsia="Times New Roman" w:cs="Times New Roman"/>
+          <w:b w:val="0"/>
+          <w:bCs w:val="0"/>
+          <w:i w:val="0"/>
+          <w:iCs w:val="0"/>
+          <w:noProof w:val="0"/>
+          <w:color w:val="000000" w:themeColor="text1" w:themeTint="FF" w:themeShade="FF"/>
+          <w:sz w:val="28"/>
+          <w:szCs w:val="28"/>
+          <w:lang w:val="pt-BR"/>
+        </w:rPr>
+        <w:t>respostaPrisioneiroA</w:t>
+      </w:r>
+      <w:proofErr w:type="spellEnd"/>
+      <w:r>
+        <w:rPr>
+          <w:rFonts w:ascii="Times New Roman" w:hAnsi="Times New Roman" w:eastAsia="Times New Roman" w:cs="Times New Roman"/>
+          <w:b w:val="0"/>
+          <w:bCs w:val="0"/>
+          <w:i w:val="0"/>
+          <w:iCs w:val="0"/>
+          <w:noProof w:val="0"/>
+          <w:color w:val="000000" w:themeColor="text1" w:themeTint="FF" w:themeShade="FF"/>
+          <w:sz w:val="28"/>
+          <w:szCs w:val="28"/>
+          <w:lang w:val="pt-BR"/>
+        </w:rPr>
+        <w:t xml:space="preserve"> == "Culpado") {</w:t>
+      </w:r>
+    </w:p>
+    <w:p>
+      <w:pPr>
+        <w:pStyle w:val="Normal"/>
+      </w:pPr>
+      <w:proofErr w:type="spellStart"/>
+      <w:r>
+        <w:rPr>
+          <w:rFonts w:ascii="Times New Roman" w:hAnsi="Times New Roman" w:eastAsia="Times New Roman" w:cs="Times New Roman"/>
+          <w:b w:val="0"/>
+          <w:bCs w:val="0"/>
+          <w:i w:val="0"/>
+          <w:iCs w:val="0"/>
+          <w:noProof w:val="0"/>
+          <w:color w:val="000000" w:themeColor="text1" w:themeTint="FF" w:themeShade="FF"/>
+          <w:sz w:val="28"/>
+          <w:szCs w:val="28"/>
+          <w:lang w:val="pt-BR"/>
+        </w:rPr>
+        <w:t>if</w:t>
+      </w:r>
+      <w:proofErr w:type="spellEnd"/>
+      <w:r>
+        <w:rPr>
+          <w:rFonts w:ascii="Times New Roman" w:hAnsi="Times New Roman" w:eastAsia="Times New Roman" w:cs="Times New Roman"/>
+          <w:b w:val="0"/>
+          <w:bCs w:val="0"/>
+          <w:i w:val="0"/>
+          <w:iCs w:val="0"/>
+          <w:noProof w:val="0"/>
+          <w:color w:val="000000" w:themeColor="text1" w:themeTint="FF" w:themeShade="FF"/>
+          <w:sz w:val="28"/>
+          <w:szCs w:val="28"/>
+          <w:lang w:val="pt-BR"/>
+        </w:rPr>
+        <w:t xml:space="preserve"> (</w:t>
+      </w:r>
+      <w:proofErr w:type="spellStart"/>
+      <w:r>
+        <w:rPr>
+          <w:rFonts w:ascii="Times New Roman" w:hAnsi="Times New Roman" w:eastAsia="Times New Roman" w:cs="Times New Roman"/>
+          <w:b w:val="0"/>
+          <w:bCs w:val="0"/>
+          <w:i w:val="0"/>
+          <w:iCs w:val="0"/>
+          <w:noProof w:val="0"/>
+          <w:color w:val="000000" w:themeColor="text1" w:themeTint="FF" w:themeShade="FF"/>
+          <w:sz w:val="28"/>
+          <w:szCs w:val="28"/>
+          <w:lang w:val="pt-BR"/>
+        </w:rPr>
+        <w:t>respostaPrisioneiroB</w:t>
+      </w:r>
+      <w:proofErr w:type="spellEnd"/>
+      <w:r>
+        <w:rPr>
+          <w:rFonts w:ascii="Times New Roman" w:hAnsi="Times New Roman" w:eastAsia="Times New Roman" w:cs="Times New Roman"/>
+          <w:b w:val="0"/>
+          <w:bCs w:val="0"/>
+          <w:i w:val="0"/>
+          <w:iCs w:val="0"/>
+          <w:noProof w:val="0"/>
+          <w:color w:val="000000" w:themeColor="text1" w:themeTint="FF" w:themeShade="FF"/>
+          <w:sz w:val="28"/>
+          <w:szCs w:val="28"/>
+          <w:lang w:val="pt-BR"/>
+        </w:rPr>
+        <w:t xml:space="preserve"> == "Culpado") {</w:t>
+      </w:r>
+    </w:p>
+    <w:p>
+      <w:r>
+        <w:rPr>
+          <w:rFonts w:ascii="Times New Roman" w:hAnsi="Times New Roman" w:eastAsia="Times New Roman" w:cs="Times New Roman"/>
+          <w:b w:val="0"/>
+          <w:bCs w:val="0"/>
+          <w:i w:val="0"/>
+          <w:iCs w:val="0"/>
+          <w:noProof w:val="0"/>
+          <w:color w:val="000000" w:themeColor="text1" w:themeTint="FF" w:themeShade="FF"/>
+          <w:sz w:val="28"/>
+          <w:szCs w:val="28"/>
+          <w:lang w:val="pt-BR"/>
+        </w:rPr>
+        <w:t>return PENA_CONDENACAO_MUTUA;</w:t>
+      </w:r>
+    </w:p>
+    <w:p>
+      <w:r>
+        <w:rPr>
+          <w:rFonts w:ascii="Times New Roman" w:hAnsi="Times New Roman" w:eastAsia="Times New Roman" w:cs="Times New Roman"/>
+          <w:b w:val="0"/>
+          <w:bCs w:val="0"/>
+          <w:i w:val="0"/>
+          <w:iCs w:val="0"/>
+          <w:noProof w:val="0"/>
+          <w:color w:val="000000" w:themeColor="text1" w:themeTint="FF" w:themeShade="FF"/>
+          <w:sz w:val="28"/>
+          <w:szCs w:val="28"/>
+          <w:lang w:val="pt-BR"/>
+        </w:rPr>
+        <w:t>} else {</w:t>
+      </w:r>
+    </w:p>
+    <w:p>
+      <w:pPr>
+        <w:pStyle w:val="Normal"/>
+      </w:pPr>
+      <w:proofErr w:type="spellStart"/>
+      <w:r>
+        <w:rPr>
+          <w:rFonts w:ascii="Times New Roman" w:hAnsi="Times New Roman" w:eastAsia="Times New Roman" w:cs="Times New Roman"/>
+          <w:b w:val="0"/>
+          <w:bCs w:val="0"/>
+          <w:i w:val="0"/>
+          <w:iCs w:val="0"/>
+          <w:noProof w:val="0"/>
+          <w:color w:val="000000" w:themeColor="text1" w:themeTint="FF" w:themeShade="FF"/>
+          <w:sz w:val="28"/>
+          <w:szCs w:val="28"/>
+          <w:lang w:val="pt-BR"/>
+        </w:rPr>
+        <w:t>return</w:t>
+      </w:r>
+      <w:proofErr w:type="spellEnd"/>
+      <w:r>
+        <w:rPr>
+          <w:rFonts w:ascii="Times New Roman" w:hAnsi="Times New Roman" w:eastAsia="Times New Roman" w:cs="Times New Roman"/>
+          <w:b w:val="0"/>
+          <w:bCs w:val="0"/>
+          <w:i w:val="0"/>
+          <w:iCs w:val="0"/>
+          <w:noProof w:val="0"/>
+          <w:color w:val="000000" w:themeColor="text1" w:themeTint="FF" w:themeShade="FF"/>
+          <w:sz w:val="28"/>
+          <w:szCs w:val="28"/>
+          <w:lang w:val="pt-BR"/>
+        </w:rPr>
+        <w:t xml:space="preserve"> PENA_CONDENACAO_INDIVIDUAL;</w:t>
+      </w:r>
+    </w:p>
+    <w:p>
+      <w:r>
+        <w:rPr>
+          <w:rFonts w:ascii="Times New Roman" w:hAnsi="Times New Roman" w:eastAsia="Times New Roman" w:cs="Times New Roman"/>
+          <w:b w:val="0"/>
+          <w:bCs w:val="0"/>
+          <w:i w:val="0"/>
+          <w:iCs w:val="0"/>
+          <w:noProof w:val="0"/>
+          <w:color w:val="000000" w:themeColor="text1" w:themeTint="FF" w:themeShade="FF"/>
+          <w:sz w:val="28"/>
+          <w:szCs w:val="28"/>
+          <w:lang w:val="pt-BR"/>
+        </w:rPr>
+        <w:t>}</w:t>
+      </w:r>
+    </w:p>
+    <w:p>
+      <w:r>
+        <w:rPr>
+          <w:rFonts w:ascii="Times New Roman" w:hAnsi="Times New Roman" w:eastAsia="Times New Roman" w:cs="Times New Roman"/>
+          <w:b w:val="0"/>
+          <w:bCs w:val="0"/>
+          <w:i w:val="0"/>
+          <w:iCs w:val="0"/>
+          <w:noProof w:val="0"/>
+          <w:color w:val="000000" w:themeColor="text1" w:themeTint="FF" w:themeShade="FF"/>
+          <w:sz w:val="28"/>
+          <w:szCs w:val="28"/>
+          <w:lang w:val="pt-BR"/>
+        </w:rPr>
+        <w:t>} else {</w:t>
+      </w:r>
+    </w:p>
+    <w:p>
+      <w:pPr>
+        <w:pStyle w:val="Normal"/>
+      </w:pPr>
+      <w:proofErr w:type="spellStart"/>
+      <w:r>
+        <w:rPr>
+          <w:rFonts w:ascii="Times New Roman" w:hAnsi="Times New Roman" w:eastAsia="Times New Roman" w:cs="Times New Roman"/>
+          <w:b w:val="0"/>
+          <w:bCs w:val="0"/>
+          <w:i w:val="0"/>
+          <w:iCs w:val="0"/>
+          <w:noProof w:val="0"/>
+          <w:color w:val="000000" w:themeColor="text1" w:themeTint="FF" w:themeShade="FF"/>
+          <w:sz w:val="28"/>
+          <w:szCs w:val="28"/>
+          <w:lang w:val="pt-BR"/>
+        </w:rPr>
+        <w:t>if</w:t>
+      </w:r>
+      <w:proofErr w:type="spellEnd"/>
+      <w:r>
+        <w:rPr>
+          <w:rFonts w:ascii="Times New Roman" w:hAnsi="Times New Roman" w:eastAsia="Times New Roman" w:cs="Times New Roman"/>
+          <w:b w:val="0"/>
+          <w:bCs w:val="0"/>
+          <w:i w:val="0"/>
+          <w:iCs w:val="0"/>
+          <w:noProof w:val="0"/>
+          <w:color w:val="000000" w:themeColor="text1" w:themeTint="FF" w:themeShade="FF"/>
+          <w:sz w:val="28"/>
+          <w:szCs w:val="28"/>
+          <w:lang w:val="pt-BR"/>
+        </w:rPr>
+        <w:t xml:space="preserve"> (</w:t>
+      </w:r>
+      <w:proofErr w:type="spellStart"/>
+      <w:r>
+        <w:rPr>
+          <w:rFonts w:ascii="Times New Roman" w:hAnsi="Times New Roman" w:eastAsia="Times New Roman" w:cs="Times New Roman"/>
+          <w:b w:val="0"/>
+          <w:bCs w:val="0"/>
+          <w:i w:val="0"/>
+          <w:iCs w:val="0"/>
+          <w:noProof w:val="0"/>
+          <w:color w:val="000000" w:themeColor="text1" w:themeTint="FF" w:themeShade="FF"/>
+          <w:sz w:val="28"/>
+          <w:szCs w:val="28"/>
+          <w:lang w:val="pt-BR"/>
+        </w:rPr>
+        <w:t>respostaPrisioneiroB</w:t>
+      </w:r>
+      <w:proofErr w:type="spellEnd"/>
+      <w:r>
+        <w:rPr>
+          <w:rFonts w:ascii="Times New Roman" w:hAnsi="Times New Roman" w:eastAsia="Times New Roman" w:cs="Times New Roman"/>
+          <w:b w:val="0"/>
+          <w:bCs w:val="0"/>
+          <w:i w:val="0"/>
+          <w:iCs w:val="0"/>
+          <w:noProof w:val="0"/>
+          <w:color w:val="000000" w:themeColor="text1" w:themeTint="FF" w:themeShade="FF"/>
+          <w:sz w:val="28"/>
+          <w:szCs w:val="28"/>
+          <w:lang w:val="pt-BR"/>
+        </w:rPr>
+        <w:t xml:space="preserve"> == "Culpado") {</w:t>
+      </w:r>
+    </w:p>
+    <w:p>
+      <w:proofErr w:type="spellStart"/>
+      <w:r>
+        <w:rPr>
+          <w:rFonts w:ascii="Times New Roman" w:hAnsi="Times New Roman" w:eastAsia="Times New Roman" w:cs="Times New Roman"/>
+          <w:b w:val="0"/>
+          <w:bCs w:val="0"/>
+          <w:i w:val="0"/>
+          <w:iCs w:val="0"/>
+          <w:noProof w:val="0"/>
+          <w:color w:val="000000" w:themeColor="text1" w:themeTint="FF" w:themeShade="FF"/>
+          <w:sz w:val="28"/>
+          <w:szCs w:val="28"/>
+          <w:lang w:val="pt-BR"/>
+        </w:rPr>
+        <w:t>return</w:t>
+      </w:r>
+      <w:proofErr w:type="spellEnd"/>
+      <w:r>
+        <w:rPr>
+          <w:rFonts w:ascii="Times New Roman" w:hAnsi="Times New Roman" w:eastAsia="Times New Roman" w:cs="Times New Roman"/>
+          <w:b w:val="0"/>
+          <w:bCs w:val="0"/>
+          <w:i w:val="0"/>
+          <w:iCs w:val="0"/>
+          <w:noProof w:val="0"/>
+          <w:color w:val="000000" w:themeColor="text1" w:themeTint="FF" w:themeShade="FF"/>
+          <w:sz w:val="28"/>
+          <w:szCs w:val="28"/>
+          <w:lang w:val="pt-BR"/>
+        </w:rPr>
+        <w:t xml:space="preserve"> PENA_CONDENACAO_CUMPLICES;</w:t>
+      </w:r>
+    </w:p>
+    <w:p>
+      <w:r>
+        <w:rPr>
+          <w:rFonts w:ascii="Times New Roman" w:hAnsi="Times New Roman" w:eastAsia="Times New Roman" w:cs="Times New Roman"/>
+          <w:b w:val="0"/>
+          <w:bCs w:val="0"/>
+          <w:i w:val="0"/>
+          <w:iCs w:val="0"/>
+          <w:noProof w:val="0"/>
+          <w:color w:val="000000" w:themeColor="text1" w:themeTint="FF" w:themeShade="FF"/>
+          <w:sz w:val="28"/>
+          <w:szCs w:val="28"/>
+          <w:lang w:val="pt-BR"/>
+        </w:rPr>
+        <w:t>} else {</w:t>
+      </w:r>
+    </w:p>
+    <w:p>
+      <w:pPr>
+        <w:pStyle w:val="Normal"/>
+      </w:pPr>
+      <w:proofErr w:type="spellStart"/>
+      <w:r>
+        <w:rPr>
+          <w:rFonts w:ascii="Times New Roman" w:hAnsi="Times New Roman" w:eastAsia="Times New Roman" w:cs="Times New Roman"/>
+          <w:b w:val="0"/>
+          <w:bCs w:val="0"/>
+          <w:i w:val="0"/>
+          <w:iCs w:val="0"/>
+          <w:noProof w:val="0"/>
+          <w:color w:val="000000" w:themeColor="text1" w:themeTint="FF" w:themeShade="FF"/>
+          <w:sz w:val="28"/>
+          <w:szCs w:val="28"/>
+          <w:lang w:val="pt-BR"/>
+        </w:rPr>
+        <w:t>return</w:t>
+      </w:r>
+      <w:proofErr w:type="spellEnd"/>
+      <w:r>
+        <w:rPr>
+          <w:rFonts w:ascii="Times New Roman" w:hAnsi="Times New Roman" w:eastAsia="Times New Roman" w:cs="Times New Roman"/>
+          <w:b w:val="0"/>
+          <w:bCs w:val="0"/>
+          <w:i w:val="0"/>
+          <w:iCs w:val="0"/>
+          <w:noProof w:val="0"/>
+          <w:color w:val="000000" w:themeColor="text1" w:themeTint="FF" w:themeShade="FF"/>
+          <w:sz w:val="28"/>
+          <w:szCs w:val="28"/>
+          <w:lang w:val="pt-BR"/>
+        </w:rPr>
+        <w:t xml:space="preserve"> PENA_INOCENCIA;</w:t>
+      </w:r>
+    </w:p>
+    <w:p>
+      <w:r>
+        <w:rPr>
+          <w:rFonts w:ascii="Times New Roman" w:hAnsi="Times New Roman" w:eastAsia="Times New Roman" w:cs="Times New Roman"/>
+          <w:b w:val="0"/>
+          <w:bCs w:val="0"/>
+          <w:i w:val="0"/>
+          <w:iCs w:val="0"/>
+          <w:noProof w:val="0"/>
+          <w:color w:val="000000" w:themeColor="text1" w:themeTint="FF" w:themeShade="FF"/>
+          <w:sz w:val="28"/>
+          <w:szCs w:val="28"/>
+          <w:lang w:val="pt-BR"/>
+        </w:rPr>
+        <w:t>}</w:t>
+      </w:r>
+    </w:p>
+    <w:p>
+      <w:r>
+        <w:rPr>
+          <w:rFonts w:ascii="Times New Roman" w:hAnsi="Times New Roman" w:eastAsia="Times New Roman" w:cs="Times New Roman"/>
+          <w:b w:val="0"/>
+          <w:bCs w:val="0"/>
+          <w:i w:val="0"/>
+          <w:iCs w:val="0"/>
+          <w:noProof w:val="0"/>
+          <w:color w:val="000000" w:themeColor="text1" w:themeTint="FF" w:themeShade="FF"/>
+          <w:sz w:val="28"/>
+          <w:szCs w:val="28"/>
+          <w:lang w:val="pt-BR"/>
+        </w:rPr>
+        <w:t>}</w:t>
+      </w:r>
+    </w:p>
+    <w:p>
+      <w:r>
+        <w:rPr>
+          <w:rFonts w:ascii="Times New Roman" w:hAnsi="Times New Roman" w:eastAsia="Times New Roman" w:cs="Times New Roman"/>
+          <w:b w:val="0"/>
+          <w:bCs w:val="0"/>
+          <w:i w:val="0"/>
+          <w:iCs w:val="0"/>
+          <w:noProof w:val="0"/>
+          <w:color w:val="000000" w:themeColor="text1" w:themeTint="FF" w:themeShade="FF"/>
+          <w:sz w:val="28"/>
+          <w:szCs w:val="28"/>
+          <w:lang w:val="pt-BR"/>
+        </w:rPr>
+        <w:t>}</w:t>
+      </w:r>
+    </w:p>
+    <w:p>
+      <w:r>
+        <w:rPr>
+          <w:rFonts w:ascii="Times New Roman" w:hAnsi="Times New Roman" w:eastAsia="Times New Roman" w:cs="Times New Roman"/>
+          <w:b w:val="0"/>
+          <w:bCs w:val="0"/>
+          <w:i w:val="0"/>
+          <w:iCs w:val="0"/>
+          <w:noProof w:val="0"/>
+          <w:color w:val="000000" w:themeColor="text1" w:themeTint="FF" w:themeShade="FF"/>
+          <w:sz w:val="28"/>
+          <w:szCs w:val="28"/>
+          <w:lang w:val="pt-BR"/>
+        </w:rPr>
+        <w:t>}</w:t>
+      </w:r>
+    </w:p>
+    <w:p>
+      <w:pPr>
+        <w:pStyle w:val="Normal"/>
+        <w:rPr>
+          <w:rFonts w:ascii="Arial" w:hAnsi="Arial" w:eastAsia="Arial" w:cs="Arial"/>
+          <w:color w:val="000000" w:themeColor="text1" w:themeTint="FF" w:themeShade="FF"/>
+          <w:sz w:val="28"/>
+          <w:szCs w:val="28"/>
+        </w:rPr>
+      </w:pPr>
+      <w:r>
+        <w:rPr>
+          <w:rFonts w:ascii="Arial" w:hAnsi="Arial" w:eastAsia="Arial" w:cs="Arial"/>
+          <w:color w:val="000000" w:themeColor="text1" w:themeTint="FF" w:themeShade="FF"/>
+          <w:sz w:val="28"/>
+          <w:szCs w:val="28"/>
+        </w:rPr>
+        <w:t>Observaçoes</w:t>
+      </w:r>
+    </w:p>
+    <w:p>
+      <w:pPr>
+        <w:pStyle w:val="ListParagraph"/>
+        <w:numPr>
+          <w:ilvl w:val="0"/>
+          <w:numId w:val="1"/>
+        </w:numPr>
+        <w:bidi w:val="0"/>
+        <w:spacing w:before="0" w:beforeAutospacing="off" w:after="160" w:afterAutospacing="off" w:line="259" w:lineRule="auto"/>
+        <w:ind w:left="720" w:right="0" w:hanging="360"/>
+        <w:jc w:val="left"/>
+        <w:rPr>
+          <w:rFonts w:ascii="Arial" w:hAnsi="Arial" w:eastAsia="Arial" w:cs="Arial"/>
+          <w:color w:val="000000" w:themeColor="text1" w:themeTint="FF" w:themeShade="FF"/>
+          <w:sz w:val="28"/>
+          <w:szCs w:val="28"/>
+        </w:rPr>
+      </w:pPr>
+      <w:r>
+        <w:rPr>
+          <w:rFonts w:ascii="Arial" w:hAnsi="Arial" w:eastAsia="Arial" w:cs="Arial"/>
+          <w:color w:val="000000" w:themeColor="text1" w:themeTint="FF" w:themeShade="FF"/>
+          <w:sz w:val="28"/>
+          <w:szCs w:val="28"/>
+        </w:rPr>
+        <w:t xml:space="preserve">Após ajustar os valores de retorno e o retorno para </w:t>
+      </w:r>
+      <w:proofErr w:type="spellStart"/>
+      <w:r>
+        <w:rPr>
+          <w:rFonts w:ascii="Arial" w:hAnsi="Arial" w:eastAsia="Arial" w:cs="Arial"/>
+          <w:color w:val="000000" w:themeColor="text1" w:themeTint="FF" w:themeShade="FF"/>
+          <w:sz w:val="28"/>
+          <w:szCs w:val="28"/>
+        </w:rPr>
+        <w:t>condenacao</w:t>
+      </w:r>
+      <w:proofErr w:type="spellEnd"/>
+      <w:r>
+        <w:rPr>
+          <w:rFonts w:ascii="Arial" w:hAnsi="Arial" w:eastAsia="Arial" w:cs="Arial"/>
+          <w:color w:val="000000" w:themeColor="text1" w:themeTint="FF" w:themeShade="FF"/>
+          <w:sz w:val="28"/>
+          <w:szCs w:val="28"/>
+        </w:rPr>
+        <w:t xml:space="preserve"> cumplices e inocentes todos os testes passam</w:t>
       </w:r>
     </w:p>
     <w:p>

</xml_diff>